<commit_message>
january - data prep, dashboard mockups, map integration
</commit_message>
<xml_diff>
--- a/process/Research Memo - v2.docx
+++ b/process/Research Memo - v2.docx
@@ -522,7 +522,6 @@
           <w:sz w:val="28"/>
           <w:szCs w:val="28"/>
         </w:rPr>
-        <w:lastRenderedPageBreak/>
         <w:t>Background</w:t>
       </w:r>
     </w:p>
@@ -1225,7 +1224,6 @@
         </w:rPr>
         <w:t xml:space="preserve">; </w:t>
       </w:r>
-      <w:commentRangeStart w:id="0"/>
       <w:r>
         <w:rPr>
           <w:rFonts w:ascii="Acumin Pro Light" w:hAnsi="Acumin Pro Light" w:cs="Times"/>
@@ -1305,13 +1303,6 @@
         </w:rPr>
         <w:t xml:space="preserve">; </w:t>
       </w:r>
-      <w:commentRangeEnd w:id="0"/>
-      <w:r>
-        <w:rPr>
-          <w:rStyle w:val="CommentReference"/>
-        </w:rPr>
-        <w:commentReference w:id="0"/>
-      </w:r>
       <w:r>
         <w:rPr>
           <w:rFonts w:ascii="Acumin Pro Light" w:hAnsi="Acumin Pro Light" w:cs="Times"/>
@@ -1441,7 +1432,16 @@
           <w:color w:val="000000"/>
           <w:u w:color="0000E9"/>
         </w:rPr>
-        <w:t xml:space="preserve"> has contributed techniques that are useful both for enhancing research monitoring and distribution platforms, and also for conducting sociological analyses of various dimensions of scientific practice.  Increasingly, though, there is also overlap between practitioners of </w:t>
+        <w:t xml:space="preserve"> has contributed techniques that are useful both for enhancing research monitoring and distribution platforms, and also for conducting sociological analyses of various dimensions of scientific </w:t>
+      </w:r>
+      <w:r>
+        <w:rPr>
+          <w:rFonts w:ascii="Acumin Pro Light" w:hAnsi="Acumin Pro Light" w:cs="Times"/>
+          <w:color w:val="000000"/>
+          <w:u w:color="0000E9"/>
+        </w:rPr>
+        <w:lastRenderedPageBreak/>
+        <w:t xml:space="preserve">practice.  Increasingly, though, there is also overlap between practitioners of </w:t>
       </w:r>
       <w:proofErr w:type="spellStart"/>
       <w:r>
@@ -1480,7 +1480,6 @@
           <w:color w:val="000000"/>
           <w:u w:color="0000E9"/>
         </w:rPr>
-        <w:lastRenderedPageBreak/>
         <w:t>Robust datasets, the expansion of linked data, and f</w:t>
       </w:r>
       <w:r>
@@ -1963,7 +1962,6 @@
         </w:rPr>
         <w:t xml:space="preserve"> </w:t>
       </w:r>
-      <w:commentRangeStart w:id="1"/>
       <w:r>
         <w:rPr>
           <w:rFonts w:ascii="Acumin Pro Light" w:hAnsi="Acumin Pro Light" w:cs="Times"/>
@@ -2004,13 +2002,6 @@
           <w:u w:color="0000E9"/>
         </w:rPr>
         <w:fldChar w:fldCharType="end"/>
-      </w:r>
-      <w:commentRangeEnd w:id="1"/>
-      <w:r>
-        <w:rPr>
-          <w:rStyle w:val="CommentReference"/>
-        </w:rPr>
-        <w:commentReference w:id="1"/>
       </w:r>
       <w:r>
         <w:rPr>
@@ -2190,6 +2181,7 @@
           <w:color w:val="000000"/>
           <w:u w:color="0000E9"/>
         </w:rPr>
+        <w:lastRenderedPageBreak/>
         <w:t xml:space="preserve">My work </w:t>
       </w:r>
       <w:r>
@@ -2295,16 +2287,7 @@
           <w:color w:val="000000"/>
           <w:u w:color="0000E9"/>
         </w:rPr>
-        <w:t xml:space="preserve"> and to assess relationships between geographical specialization </w:t>
-      </w:r>
-      <w:r>
-        <w:rPr>
-          <w:rFonts w:ascii="Acumin Pro Light" w:hAnsi="Acumin Pro Light" w:cs="Times"/>
-          <w:color w:val="000000"/>
-          <w:u w:color="0000E9"/>
-        </w:rPr>
-        <w:lastRenderedPageBreak/>
-        <w:t xml:space="preserve">and funding flows </w:t>
+        <w:t xml:space="preserve"> and to assess relationships between geographical specialization and funding flows </w:t>
       </w:r>
       <w:r>
         <w:rPr>
@@ -2593,7 +2576,6 @@
         </w:rPr>
       </w:pPr>
     </w:p>
-    <w:commentRangeStart w:id="2"/>
     <w:p>
       <w:pPr>
         <w:autoSpaceDE w:val="0"/>
@@ -2605,47 +2587,31 @@
           <w:u w:color="0000E9"/>
         </w:rPr>
       </w:pPr>
-      <w:r>
-        <w:fldChar w:fldCharType="begin"/>
-      </w:r>
-      <w:r>
-        <w:instrText xml:space="preserve"> HYPERLINK "https://www.nsf.gov/awardsearch/download.jsp" </w:instrText>
-      </w:r>
-      <w:r>
-        <w:fldChar w:fldCharType="separate"/>
-      </w:r>
-      <w:r>
-        <w:rPr>
-          <w:rStyle w:val="Hyperlink"/>
-          <w:rFonts w:ascii="Acumin Pro Light" w:hAnsi="Acumin Pro Light" w:cs="Acumin Pro Medium"/>
-        </w:rPr>
-        <w:t xml:space="preserve">NSF’s historic </w:t>
-      </w:r>
-      <w:r>
-        <w:rPr>
-          <w:rStyle w:val="Hyperlink"/>
-          <w:rFonts w:ascii="Acumin Pro Light" w:hAnsi="Acumin Pro Light" w:cs="Acumin Pro Medium"/>
-        </w:rPr>
-        <w:t xml:space="preserve">to present </w:t>
-      </w:r>
-      <w:r>
-        <w:rPr>
-          <w:rStyle w:val="Hyperlink"/>
-          <w:rFonts w:ascii="Acumin Pro Light" w:hAnsi="Acumin Pro Light" w:cs="Acumin Pro Medium"/>
-          <w:b/>
-          <w:bCs/>
-        </w:rPr>
-        <w:t>awards data</w:t>
-      </w:r>
-      <w:r>
-        <w:rPr>
-          <w:rStyle w:val="Hyperlink"/>
-          <w:rFonts w:ascii="Acumin Pro Light" w:hAnsi="Acumin Pro Light" w:cs="Acumin Pro Medium"/>
-          <w:b/>
-          <w:bCs/>
-        </w:rPr>
-        <w:fldChar w:fldCharType="end"/>
-      </w:r>
+      <w:hyperlink r:id="rId10" w:history="1">
+        <w:r>
+          <w:rPr>
+            <w:rStyle w:val="Hyperlink"/>
+            <w:rFonts w:ascii="Acumin Pro Light" w:hAnsi="Acumin Pro Light" w:cs="Acumin Pro Medium"/>
+          </w:rPr>
+          <w:t xml:space="preserve">NSF’s historic </w:t>
+        </w:r>
+        <w:r>
+          <w:rPr>
+            <w:rStyle w:val="Hyperlink"/>
+            <w:rFonts w:ascii="Acumin Pro Light" w:hAnsi="Acumin Pro Light" w:cs="Acumin Pro Medium"/>
+          </w:rPr>
+          <w:t xml:space="preserve">to present </w:t>
+        </w:r>
+        <w:r>
+          <w:rPr>
+            <w:rStyle w:val="Hyperlink"/>
+            <w:rFonts w:ascii="Acumin Pro Light" w:hAnsi="Acumin Pro Light" w:cs="Acumin Pro Medium"/>
+            <w:b/>
+            <w:bCs/>
+          </w:rPr>
+          <w:t>awards data</w:t>
+        </w:r>
+      </w:hyperlink>
       <w:r>
         <w:rPr>
           <w:rFonts w:ascii="Acumin Pro Light" w:hAnsi="Acumin Pro Light" w:cs="Acumin Pro Medium"/>
@@ -2676,24 +2642,9 @@
           <w:color w:val="000000"/>
           <w:u w:color="0000E9"/>
         </w:rPr>
-        <w:t xml:space="preserve"> as XML files, and includes details such as the NSF directorate, division and program officer responsible for making the award, award title, abstract, principal investigator, recipient organization, award instrument (standard grant, continuing grant, fellowship, fixed price award, etc.), </w:t>
-      </w:r>
-      <w:commentRangeEnd w:id="2"/>
-      <w:r>
-        <w:rPr>
-          <w:rStyle w:val="CommentReference"/>
-        </w:rPr>
-        <w:commentReference w:id="2"/>
-      </w:r>
-      <w:r>
-        <w:rPr>
-          <w:rFonts w:ascii="Acumin Pro Light" w:hAnsi="Acumin Pro Light" w:cs="Acumin Pro Medium"/>
-          <w:color w:val="000000"/>
-          <w:u w:color="0000E9"/>
-        </w:rPr>
-        <w:t xml:space="preserve">and several administrative codes that add thematic or program-level details.  I modified </w:t>
-      </w:r>
-      <w:hyperlink r:id="rId14" w:history="1">
+        <w:t xml:space="preserve"> as XML files, and includes details such as the NSF directorate, division and program officer responsible for making the award, award title, abstract, principal investigator, recipient organization, award instrument (standard grant, continuing grant, fellowship, fixed price award, etc.), and several administrative codes that add thematic or program-level details.  I modified </w:t>
+      </w:r>
+      <w:hyperlink r:id="rId11" w:history="1">
         <w:r>
           <w:rPr>
             <w:rStyle w:val="Hyperlink"/>
@@ -2918,7 +2869,7 @@
           <w:u w:color="0000E9"/>
         </w:rPr>
       </w:pPr>
-      <w:hyperlink r:id="rId15" w:history="1">
+      <w:hyperlink r:id="rId12" w:history="1">
         <w:r>
           <w:rPr>
             <w:rStyle w:val="Hyperlink"/>
@@ -3168,7 +3119,16 @@
           <w:color w:val="000000"/>
           <w:u w:color="0000E9"/>
         </w:rPr>
-        <w:t>Directorate and division names were cleaned for parity, taking liberties except where potential program name changes signaled historical transitions.  While “program reference codes” and “program element codes” offer some additional details about thematic or strategic aspects of the grants, they are messy and administratively opaque.  Codes were cleaned for parity using the alphanumeric identifiers affixed to them.  If the taxonomic logic behind these codes was more transparent, thematic analysis could likely happen with less emphasis on text mining methods.</w:t>
+        <w:t xml:space="preserve">Directorate and division names were cleaned for parity, taking liberties except where potential program name changes signaled historical transitions.  While “program reference codes” and “program element codes” offer some additional details about thematic or </w:t>
+      </w:r>
+      <w:r>
+        <w:rPr>
+          <w:rFonts w:ascii="Acumin Pro Light" w:hAnsi="Acumin Pro Light" w:cs="Acumin Pro Medium"/>
+          <w:color w:val="000000"/>
+          <w:u w:color="0000E9"/>
+        </w:rPr>
+        <w:lastRenderedPageBreak/>
+        <w:t>strategic aspects of the grants, they are messy and administratively opaque.  Codes were cleaned for parity using the alphanumeric identifiers affixed to them.  If the taxonomic logic behind these codes was more transparent, thematic analysis could likely happen with less emphasis on text mining methods.</w:t>
       </w:r>
       <w:r>
         <w:rPr>
@@ -3266,7 +3226,7 @@
         </w:rPr>
         <w:t xml:space="preserve">To clean and pre-process the text from grant title and abstracts, I relied on the </w:t>
       </w:r>
-      <w:hyperlink r:id="rId16" w:history="1">
+      <w:hyperlink r:id="rId13" w:history="1">
         <w:proofErr w:type="spellStart"/>
         <w:r>
           <w:rPr>
@@ -3358,7 +3318,7 @@
         </w:rPr>
         <w:t xml:space="preserve">also appear in the </w:t>
       </w:r>
-      <w:hyperlink r:id="rId17" w:history="1">
+      <w:hyperlink r:id="rId14" w:history="1">
         <w:r>
           <w:rPr>
             <w:rStyle w:val="Hyperlink"/>
@@ -3484,8 +3444,8 @@
           <w:u w:color="0000E9"/>
         </w:rPr>
         <w:sectPr>
-          <w:footerReference w:type="even" r:id="rId18"/>
-          <w:footerReference w:type="default" r:id="rId19"/>
+          <w:footerReference w:type="even" r:id="rId15"/>
+          <w:footerReference w:type="default" r:id="rId16"/>
           <w:pgSz w:w="12240" w:h="15840"/>
           <w:pgMar w:top="1440" w:right="1440" w:bottom="1440" w:left="1440" w:header="720" w:footer="720" w:gutter="0"/>
           <w:cols w:space="720"/>
@@ -3509,7 +3469,7 @@
           <w:u w:color="0000E9"/>
         </w:rPr>
       </w:pPr>
-      <w:hyperlink r:id="rId20" w:history="1">
+      <w:hyperlink r:id="rId17" w:history="1">
         <w:r>
           <w:rPr>
             <w:rStyle w:val="Hyperlink"/>
@@ -3535,7 +3495,7 @@
           <w:u w:color="0000E9"/>
         </w:rPr>
       </w:pPr>
-      <w:hyperlink r:id="rId21" w:history="1">
+      <w:hyperlink r:id="rId18" w:history="1">
         <w:r>
           <w:rPr>
             <w:rStyle w:val="Hyperlink"/>
@@ -3587,7 +3547,7 @@
         </w:rPr>
         <w:t xml:space="preserve"> </w:t>
       </w:r>
-      <w:hyperlink r:id="rId22" w:history="1">
+      <w:hyperlink r:id="rId19" w:history="1">
         <w:proofErr w:type="spellStart"/>
         <w:r>
           <w:rPr>
@@ -3606,7 +3566,7 @@
         </w:rPr>
         <w:t xml:space="preserve"> and </w:t>
       </w:r>
-      <w:hyperlink r:id="rId23" w:history="1">
+      <w:hyperlink r:id="rId20" w:history="1">
         <w:proofErr w:type="spellStart"/>
         <w:r>
           <w:rPr>
@@ -3650,7 +3610,7 @@
         </w:rPr>
         <w:t xml:space="preserve">The UN’s </w:t>
       </w:r>
-      <w:hyperlink r:id="rId24" w:history="1">
+      <w:hyperlink r:id="rId21" w:history="1">
         <w:proofErr w:type="spellStart"/>
         <w:r>
           <w:rPr>
@@ -3693,7 +3653,7 @@
         </w:rPr>
         <w:t xml:space="preserve">The UN’s </w:t>
       </w:r>
-      <w:hyperlink r:id="rId25" w:anchor="/" w:history="1">
+      <w:hyperlink r:id="rId22" w:anchor="/" w:history="1">
         <w:r>
           <w:rPr>
             <w:rStyle w:val="Hyperlink"/>
@@ -3741,7 +3701,7 @@
         </w:rPr>
         <w:t xml:space="preserve">The European Institute for Gender Equality’s </w:t>
       </w:r>
-      <w:hyperlink r:id="rId26" w:history="1">
+      <w:hyperlink r:id="rId23" w:history="1">
         <w:r>
           <w:rPr>
             <w:rStyle w:val="Hyperlink"/>
@@ -3883,6 +3843,7 @@
           <w:color w:val="000000"/>
           <w:u w:color="0000E9"/>
         </w:rPr>
+        <w:lastRenderedPageBreak/>
         <w:t>Georeferencing and spatial cluster analysis</w:t>
       </w:r>
     </w:p>
@@ -3933,16 +3894,7 @@
           <w:color w:val="000000"/>
           <w:u w:color="0000E9"/>
         </w:rPr>
-        <w:t xml:space="preserve"> so that the awards data could also </w:t>
-      </w:r>
-      <w:r>
-        <w:rPr>
-          <w:rFonts w:ascii="Acumin Pro Light" w:hAnsi="Acumin Pro Light" w:cs="Acumin Pro Medium"/>
-          <w:color w:val="000000"/>
-          <w:u w:color="0000E9"/>
-        </w:rPr>
-        <w:lastRenderedPageBreak/>
-        <w:t>include county level and congressional district level identifiers</w:t>
+        <w:t xml:space="preserve"> so that the awards data could also include county level and congressional district level identifiers</w:t>
       </w:r>
       <w:r>
         <w:rPr>
@@ -4082,7 +4034,6 @@
         </w:rPr>
         <w:t xml:space="preserve">that examine how proximity of innovative firms effects the overall spatial distribution of innovative activity and its associated economic effects </w:t>
       </w:r>
-      <w:commentRangeStart w:id="3"/>
       <w:r>
         <w:rPr>
           <w:rFonts w:ascii="Acumin Pro Light" w:hAnsi="Acumin Pro Light" w:cs="Acumin Pro Medium"/>
@@ -4128,14 +4079,6 @@
           <w:u w:color="0000E9"/>
         </w:rPr>
         <w:fldChar w:fldCharType="end"/>
-      </w:r>
-      <w:commentRangeEnd w:id="3"/>
-      <w:r>
-        <w:rPr>
-          <w:rStyle w:val="CommentReference"/>
-          <w:highlight w:val="yellow"/>
-        </w:rPr>
-        <w:commentReference w:id="3"/>
       </w:r>
       <w:r>
         <w:rPr>
@@ -4399,34 +4342,7 @@
           <w:highlight w:val="yellow"/>
           <w:u w:color="0000E9"/>
         </w:rPr>
-        <w:t xml:space="preserve">types </w:t>
-      </w:r>
-      <w:commentRangeStart w:id="4"/>
-      <w:r>
-        <w:rPr>
-          <w:rFonts w:ascii="Acumin Pro Light" w:hAnsi="Acumin Pro Light" w:cs="Acumin Pro Medium"/>
-          <w:color w:val="000000"/>
-          <w:highlight w:val="yellow"/>
-          <w:u w:color="0000E9"/>
-        </w:rPr>
-        <w:t>of activities</w:t>
-      </w:r>
-      <w:commentRangeEnd w:id="4"/>
-      <w:r>
-        <w:rPr>
-          <w:rStyle w:val="CommentReference"/>
-          <w:highlight w:val="yellow"/>
-        </w:rPr>
-        <w:commentReference w:id="4"/>
-      </w:r>
-      <w:r>
-        <w:rPr>
-          <w:rFonts w:ascii="Acumin Pro Light" w:hAnsi="Acumin Pro Light" w:cs="Acumin Pro Medium"/>
-          <w:color w:val="000000"/>
-          <w:highlight w:val="yellow"/>
-          <w:u w:color="0000E9"/>
-        </w:rPr>
-        <w:t xml:space="preserve">. </w:t>
+        <w:t xml:space="preserve">types of activities. </w:t>
       </w:r>
       <w:r>
         <w:rPr>
@@ -4481,7 +4397,17 @@
           <w:highlight w:val="yellow"/>
           <w:u w:color="0000E9"/>
         </w:rPr>
-        <w:t>.  Identifying spatial clusters where employment in specific industries tends to be highest is a good first step for guiding inquiry into how labor market features affect the kinds of innovative activities that come out of particular regions.</w:t>
+        <w:t xml:space="preserve">.  Identifying spatial clusters where employment in specific industries tends to be highest is a </w:t>
+      </w:r>
+      <w:r>
+        <w:rPr>
+          <w:rFonts w:ascii="Acumin Pro Light" w:hAnsi="Acumin Pro Light" w:cs="Acumin Pro Medium"/>
+          <w:color w:val="000000"/>
+          <w:highlight w:val="yellow"/>
+          <w:u w:color="0000E9"/>
+        </w:rPr>
+        <w:lastRenderedPageBreak/>
+        <w:t>good first step for guiding inquiry into how labor market features affect the kinds of innovative activities that come out of particular regions.</w:t>
       </w:r>
     </w:p>
     <w:p>
@@ -4553,7 +4479,6 @@
           <w:color w:val="000000"/>
           <w:u w:color="0000E9"/>
         </w:rPr>
-        <w:lastRenderedPageBreak/>
         <w:t>Analytics</w:t>
       </w:r>
       <w:r>
@@ -4708,7 +4633,6 @@
         </w:rPr>
         <w:t>analyze, explore</w:t>
       </w:r>
-      <w:commentRangeStart w:id="5"/>
       <w:r>
         <w:rPr>
           <w:rFonts w:ascii="Acumin Pro Light" w:hAnsi="Acumin Pro Light" w:cs="Acumin Pro Medium"/>
@@ -4736,24 +4660,7 @@
           <w:highlight w:val="yellow"/>
           <w:u w:color="0000E9"/>
         </w:rPr>
-        <w:t xml:space="preserve"> </w:t>
-      </w:r>
-      <w:commentRangeEnd w:id="5"/>
-      <w:r>
-        <w:rPr>
-          <w:rStyle w:val="CommentReference"/>
-          <w:highlight w:val="yellow"/>
-        </w:rPr>
-        <w:commentReference w:id="5"/>
-      </w:r>
-      <w:r>
-        <w:rPr>
-          <w:rFonts w:ascii="Acumin Pro Light" w:hAnsi="Acumin Pro Light" w:cs="Acumin Pro Medium"/>
-          <w:color w:val="000000"/>
-          <w:highlight w:val="yellow"/>
-          <w:u w:color="0000E9"/>
-        </w:rPr>
-        <w:t>may</w:t>
+        <w:t xml:space="preserve"> may</w:t>
       </w:r>
       <w:r>
         <w:rPr>
@@ -5279,6 +5186,7 @@
           <w:highlight w:val="yellow"/>
           <w:u w:val="single" w:color="0000E9"/>
         </w:rPr>
+        <w:lastRenderedPageBreak/>
         <w:t>Technique:</w:t>
       </w:r>
       <w:r>
@@ -5469,7 +5377,6 @@
           <w:highlight w:val="yellow"/>
           <w:u w:val="single" w:color="0000E9"/>
         </w:rPr>
-        <w:lastRenderedPageBreak/>
         <w:t>Technique:</w:t>
       </w:r>
       <w:r>
@@ -5509,17 +5416,7 @@
           <w:highlight w:val="yellow"/>
           <w:u w:color="0000E9"/>
         </w:rPr>
-        <w:t>STEM+</w:t>
-      </w:r>
-      <w:commentRangeStart w:id="6"/>
-      <w:r>
-        <w:rPr>
-          <w:rFonts w:ascii="Acumin Pro Light" w:hAnsi="Acumin Pro Light" w:cs="Acumin Pro Medium"/>
-          <w:color w:val="000000"/>
-          <w:highlight w:val="yellow"/>
-          <w:u w:color="0000E9"/>
-        </w:rPr>
-        <w:t>innovation</w:t>
+        <w:t>STEM+innovation</w:t>
       </w:r>
       <w:proofErr w:type="spellEnd"/>
       <w:r>
@@ -5529,24 +5426,7 @@
           <w:highlight w:val="yellow"/>
           <w:u w:color="0000E9"/>
         </w:rPr>
-        <w:t xml:space="preserve"> policy OR the subject area(s) </w:t>
-      </w:r>
-      <w:commentRangeEnd w:id="6"/>
-      <w:r>
-        <w:rPr>
-          <w:rStyle w:val="CommentReference"/>
-          <w:highlight w:val="yellow"/>
-        </w:rPr>
-        <w:commentReference w:id="6"/>
-      </w:r>
-      <w:r>
-        <w:rPr>
-          <w:rFonts w:ascii="Acumin Pro Light" w:hAnsi="Acumin Pro Light" w:cs="Acumin Pro Medium"/>
-          <w:color w:val="000000"/>
-          <w:highlight w:val="yellow"/>
-          <w:u w:color="0000E9"/>
-        </w:rPr>
-        <w:t>related to the keywords or program codes</w:t>
+        <w:t xml:space="preserve"> policy OR the subject area(s) related to the keywords or program codes</w:t>
       </w:r>
     </w:p>
     <w:p>
@@ -5844,25 +5724,7 @@
           <w:highlight w:val="yellow"/>
           <w:u w:color="0000E9"/>
         </w:rPr>
-        <w:t xml:space="preserve">  </w:t>
-      </w:r>
-      <w:commentRangeStart w:id="7"/>
-      <w:r>
-        <w:rPr>
-          <w:rFonts w:ascii="Acumin Pro Light" w:hAnsi="Acumin Pro Light" w:cs="Acumin Pro Medium"/>
-          <w:color w:val="000000"/>
-          <w:highlight w:val="yellow"/>
-          <w:u w:color="0000E9"/>
-        </w:rPr>
-        <w:t xml:space="preserve">In what districts was it more or less common for there to be funded PIs migrating between the two areas? </w:t>
-      </w:r>
-      <w:commentRangeEnd w:id="7"/>
-      <w:r>
-        <w:rPr>
-          <w:rStyle w:val="CommentReference"/>
-          <w:highlight w:val="yellow"/>
-        </w:rPr>
-        <w:commentReference w:id="7"/>
+        <w:t xml:space="preserve">  In what districts was it more or less common for there to be funded PIs migrating between the two areas? </w:t>
       </w:r>
     </w:p>
     <w:p>
@@ -6145,7 +6007,7 @@
         </w:rPr>
         <w:t xml:space="preserve"> for NIH and NSF grants. GitHub Repository, </w:t>
       </w:r>
-      <w:hyperlink r:id="rId27" w:history="1">
+      <w:hyperlink r:id="rId24" w:history="1">
         <w:r>
           <w:rPr>
             <w:rStyle w:val="Hyperlink"/>
@@ -6232,7 +6094,7 @@
         </w:rPr>
         <w:t xml:space="preserve">Repository, </w:t>
       </w:r>
-      <w:hyperlink r:id="rId28" w:history="1">
+      <w:hyperlink r:id="rId25" w:history="1">
         <w:r>
           <w:rPr>
             <w:rStyle w:val="Hyperlink"/>
@@ -6262,7 +6124,7 @@
         </w:rPr>
         <w:t xml:space="preserve">National Science Foundation. (2020). Awards Database.  Retrieved from </w:t>
       </w:r>
-      <w:hyperlink r:id="rId29" w:history="1">
+      <w:hyperlink r:id="rId26" w:history="1">
         <w:r>
           <w:rPr>
             <w:rStyle w:val="Hyperlink"/>
@@ -6293,10 +6155,9 @@
           <w:rFonts w:ascii="Acumin Pro Light" w:hAnsi="Acumin Pro Light"/>
           <w:color w:val="000000"/>
         </w:rPr>
-        <w:lastRenderedPageBreak/>
         <w:t xml:space="preserve">ProPublica. (2020). ProPublica Congress API. </w:t>
       </w:r>
-      <w:hyperlink r:id="rId30" w:history="1">
+      <w:hyperlink r:id="rId27" w:history="1">
         <w:r>
           <w:rPr>
             <w:rStyle w:val="Hyperlink"/>
@@ -6405,7 +6266,7 @@
         </w:rPr>
         <w:t xml:space="preserve"> </w:t>
       </w:r>
-      <w:hyperlink r:id="rId31" w:history="1">
+      <w:hyperlink r:id="rId28" w:history="1">
         <w:r>
           <w:rPr>
             <w:rStyle w:val="Hyperlink"/>
@@ -6481,7 +6342,7 @@
         </w:rPr>
         <w:t xml:space="preserve">. Retrieved from </w:t>
       </w:r>
-      <w:hyperlink r:id="rId32" w:history="1">
+      <w:hyperlink r:id="rId29" w:history="1">
         <w:r>
           <w:rPr>
             <w:rStyle w:val="Hyperlink"/>
@@ -6502,28 +6363,246 @@
     </w:p>
     <w:p>
       <w:pPr>
+        <w:ind w:left="720" w:hanging="720"/>
+        <w:rPr>
+          <w:rFonts w:ascii="Acumin Pro Light" w:eastAsia="Times New Roman" w:hAnsi="Acumin Pro Light" w:cs="Times New Roman"/>
+          <w:color w:val="000000" w:themeColor="text1"/>
+        </w:rPr>
+      </w:pPr>
+    </w:p>
+    <w:p>
+      <w:pPr>
+        <w:ind w:left="720" w:hanging="720"/>
+        <w:rPr>
+          <w:rFonts w:ascii="Acumin Pro Light" w:eastAsia="Times New Roman" w:hAnsi="Acumin Pro Light" w:cs="Times New Roman"/>
+          <w:color w:val="000000" w:themeColor="text1"/>
+        </w:rPr>
+      </w:pPr>
+    </w:p>
+    <w:p>
+      <w:pPr>
+        <w:ind w:left="720" w:hanging="720"/>
+        <w:rPr>
+          <w:rFonts w:ascii="Acumin Pro Light" w:eastAsia="Times New Roman" w:hAnsi="Acumin Pro Light" w:cs="Times New Roman"/>
+          <w:color w:val="000000" w:themeColor="text1"/>
+        </w:rPr>
+      </w:pPr>
+    </w:p>
+    <w:p>
+      <w:pPr>
+        <w:ind w:left="720" w:hanging="720"/>
+        <w:rPr>
+          <w:rFonts w:ascii="Acumin Pro Light" w:eastAsia="Times New Roman" w:hAnsi="Acumin Pro Light" w:cs="Times New Roman"/>
+          <w:color w:val="000000" w:themeColor="text1"/>
+        </w:rPr>
+      </w:pPr>
+    </w:p>
+    <w:p>
+      <w:pPr>
+        <w:ind w:left="720" w:hanging="720"/>
+        <w:rPr>
+          <w:rFonts w:ascii="Acumin Pro Light" w:eastAsia="Times New Roman" w:hAnsi="Acumin Pro Light" w:cs="Times New Roman"/>
+          <w:color w:val="000000" w:themeColor="text1"/>
+        </w:rPr>
+      </w:pPr>
+    </w:p>
+    <w:p>
+      <w:pPr>
+        <w:ind w:left="720" w:hanging="720"/>
+        <w:rPr>
+          <w:rFonts w:ascii="Acumin Pro Light" w:eastAsia="Times New Roman" w:hAnsi="Acumin Pro Light" w:cs="Times New Roman"/>
+          <w:color w:val="000000" w:themeColor="text1"/>
+        </w:rPr>
+      </w:pPr>
+    </w:p>
+    <w:p>
+      <w:pPr>
+        <w:ind w:left="720" w:hanging="720"/>
+        <w:rPr>
+          <w:rFonts w:ascii="Acumin Pro Light" w:eastAsia="Times New Roman" w:hAnsi="Acumin Pro Light" w:cs="Times New Roman"/>
+          <w:color w:val="000000" w:themeColor="text1"/>
+        </w:rPr>
+      </w:pPr>
+    </w:p>
+    <w:p>
+      <w:pPr>
+        <w:ind w:left="720" w:hanging="720"/>
+        <w:rPr>
+          <w:rFonts w:ascii="Acumin Pro Light" w:eastAsia="Times New Roman" w:hAnsi="Acumin Pro Light" w:cs="Times New Roman"/>
+          <w:color w:val="000000" w:themeColor="text1"/>
+        </w:rPr>
+      </w:pPr>
+    </w:p>
+    <w:p>
+      <w:pPr>
+        <w:ind w:left="720" w:hanging="720"/>
+        <w:rPr>
+          <w:rFonts w:ascii="Acumin Pro Light" w:eastAsia="Times New Roman" w:hAnsi="Acumin Pro Light" w:cs="Times New Roman"/>
+          <w:color w:val="000000" w:themeColor="text1"/>
+        </w:rPr>
+      </w:pPr>
+    </w:p>
+    <w:p>
+      <w:pPr>
+        <w:ind w:left="720" w:hanging="720"/>
+        <w:rPr>
+          <w:rFonts w:ascii="Acumin Pro Light" w:eastAsia="Times New Roman" w:hAnsi="Acumin Pro Light" w:cs="Times New Roman"/>
+          <w:color w:val="000000" w:themeColor="text1"/>
+        </w:rPr>
+      </w:pPr>
+    </w:p>
+    <w:p>
+      <w:pPr>
+        <w:ind w:left="720" w:hanging="720"/>
+        <w:rPr>
+          <w:rFonts w:ascii="Acumin Pro Light" w:eastAsia="Times New Roman" w:hAnsi="Acumin Pro Light" w:cs="Times New Roman"/>
+          <w:color w:val="000000" w:themeColor="text1"/>
+        </w:rPr>
+      </w:pPr>
+    </w:p>
+    <w:p>
+      <w:pPr>
+        <w:ind w:left="720" w:hanging="720"/>
+        <w:rPr>
+          <w:rFonts w:ascii="Acumin Pro Light" w:eastAsia="Times New Roman" w:hAnsi="Acumin Pro Light" w:cs="Times New Roman"/>
+          <w:color w:val="000000" w:themeColor="text1"/>
+        </w:rPr>
+      </w:pPr>
+    </w:p>
+    <w:p>
+      <w:pPr>
+        <w:ind w:left="720" w:hanging="720"/>
+        <w:rPr>
+          <w:rFonts w:ascii="Acumin Pro Light" w:eastAsia="Times New Roman" w:hAnsi="Acumin Pro Light" w:cs="Times New Roman"/>
+          <w:color w:val="000000" w:themeColor="text1"/>
+        </w:rPr>
+      </w:pPr>
+    </w:p>
+    <w:p>
+      <w:pPr>
+        <w:ind w:left="720" w:hanging="720"/>
+        <w:rPr>
+          <w:rFonts w:ascii="Acumin Pro Light" w:eastAsia="Times New Roman" w:hAnsi="Acumin Pro Light" w:cs="Times New Roman"/>
+          <w:color w:val="000000" w:themeColor="text1"/>
+        </w:rPr>
+      </w:pPr>
+    </w:p>
+    <w:p>
+      <w:pPr>
+        <w:ind w:left="720" w:hanging="720"/>
+        <w:rPr>
+          <w:rFonts w:ascii="Acumin Pro Light" w:eastAsia="Times New Roman" w:hAnsi="Acumin Pro Light" w:cs="Times New Roman"/>
+          <w:color w:val="000000" w:themeColor="text1"/>
+        </w:rPr>
+      </w:pPr>
+    </w:p>
+    <w:p>
+      <w:pPr>
+        <w:ind w:left="720" w:hanging="720"/>
+        <w:rPr>
+          <w:rFonts w:ascii="Acumin Pro Light" w:eastAsia="Times New Roman" w:hAnsi="Acumin Pro Light" w:cs="Times New Roman"/>
+          <w:color w:val="000000" w:themeColor="text1"/>
+        </w:rPr>
+      </w:pPr>
+    </w:p>
+    <w:p>
+      <w:pPr>
+        <w:ind w:left="720" w:hanging="720"/>
+        <w:rPr>
+          <w:rFonts w:ascii="Acumin Pro Light" w:eastAsia="Times New Roman" w:hAnsi="Acumin Pro Light" w:cs="Times New Roman"/>
+          <w:color w:val="000000" w:themeColor="text1"/>
+        </w:rPr>
+      </w:pPr>
+    </w:p>
+    <w:p>
+      <w:pPr>
+        <w:ind w:left="720" w:hanging="720"/>
+        <w:rPr>
+          <w:rFonts w:ascii="Acumin Pro Light" w:eastAsia="Times New Roman" w:hAnsi="Acumin Pro Light" w:cs="Times New Roman"/>
+          <w:color w:val="000000" w:themeColor="text1"/>
+        </w:rPr>
+      </w:pPr>
+    </w:p>
+    <w:p>
+      <w:pPr>
+        <w:ind w:left="720" w:hanging="720"/>
+        <w:rPr>
+          <w:rFonts w:ascii="Acumin Pro Light" w:eastAsia="Times New Roman" w:hAnsi="Acumin Pro Light" w:cs="Times New Roman"/>
+          <w:color w:val="000000" w:themeColor="text1"/>
+        </w:rPr>
+      </w:pPr>
+    </w:p>
+    <w:p>
+      <w:pPr>
+        <w:ind w:left="720" w:hanging="720"/>
+        <w:rPr>
+          <w:rFonts w:ascii="Acumin Pro Light" w:eastAsia="Times New Roman" w:hAnsi="Acumin Pro Light" w:cs="Times New Roman"/>
+          <w:color w:val="000000" w:themeColor="text1"/>
+        </w:rPr>
+      </w:pPr>
+    </w:p>
+    <w:p>
+      <w:pPr>
+        <w:ind w:left="720" w:hanging="720"/>
+        <w:rPr>
+          <w:rFonts w:ascii="Acumin Pro Light" w:eastAsia="Times New Roman" w:hAnsi="Acumin Pro Light" w:cs="Times New Roman"/>
+          <w:color w:val="000000" w:themeColor="text1"/>
+        </w:rPr>
+      </w:pPr>
+    </w:p>
+    <w:p>
+      <w:pPr>
+        <w:ind w:left="720" w:hanging="720"/>
+        <w:rPr>
+          <w:rFonts w:ascii="Acumin Pro Light" w:eastAsia="Times New Roman" w:hAnsi="Acumin Pro Light" w:cs="Times New Roman"/>
+          <w:color w:val="000000" w:themeColor="text1"/>
+        </w:rPr>
+      </w:pPr>
+    </w:p>
+    <w:p>
+      <w:pPr>
+        <w:ind w:left="720" w:hanging="720"/>
+        <w:rPr>
+          <w:rFonts w:ascii="Acumin Pro Light" w:eastAsia="Times New Roman" w:hAnsi="Acumin Pro Light" w:cs="Times New Roman"/>
+          <w:color w:val="000000" w:themeColor="text1"/>
+        </w:rPr>
+      </w:pPr>
+    </w:p>
+    <w:p>
+      <w:pPr>
         <w:autoSpaceDE w:val="0"/>
         <w:autoSpaceDN w:val="0"/>
         <w:adjustRightInd w:val="0"/>
         <w:rPr>
-          <w:rFonts w:ascii="Acumin Pro Medium" w:hAnsi="Acumin Pro Medium" w:cs="Acumin Pro Medium"/>
+          <w:rFonts w:ascii="Acumin Pro Light" w:eastAsia="Times New Roman" w:hAnsi="Acumin Pro Light" w:cs="Times New Roman"/>
+          <w:color w:val="000000" w:themeColor="text1"/>
+        </w:rPr>
+      </w:pPr>
+    </w:p>
+    <w:p>
+      <w:pPr>
+        <w:autoSpaceDE w:val="0"/>
+        <w:autoSpaceDN w:val="0"/>
+        <w:adjustRightInd w:val="0"/>
+        <w:rPr>
+          <w:rFonts w:ascii="Acumin Pro Light" w:hAnsi="Acumin Pro Light" w:cs="Acumin Pro Medium"/>
           <w:b/>
           <w:bCs/>
           <w:color w:val="000000"/>
-          <w:sz w:val="28"/>
-          <w:szCs w:val="28"/>
-        </w:rPr>
-      </w:pPr>
-      <w:r>
-        <w:rPr>
-          <w:rFonts w:ascii="Acumin Pro Medium" w:hAnsi="Acumin Pro Medium" w:cs="Acumin Pro Medium"/>
+          <w:sz w:val="22"/>
+          <w:szCs w:val="22"/>
+        </w:rPr>
+      </w:pPr>
+      <w:r>
+        <w:rPr>
+          <w:rFonts w:ascii="Acumin Pro Light" w:hAnsi="Acumin Pro Light" w:cs="Acumin Pro Medium"/>
           <w:b/>
           <w:bCs/>
           <w:color w:val="000000"/>
-          <w:sz w:val="28"/>
-          <w:szCs w:val="28"/>
-        </w:rPr>
-        <w:t>Works Cited</w:t>
+          <w:sz w:val="22"/>
+          <w:szCs w:val="22"/>
+        </w:rPr>
+        <w:t>Bibliography</w:t>
       </w:r>
     </w:p>
     <w:p>
@@ -6536,6 +6615,8 @@
           <w:b/>
           <w:bCs/>
           <w:color w:val="000000"/>
+          <w:sz w:val="22"/>
+          <w:szCs w:val="22"/>
           <w:u w:color="0000E9"/>
         </w:rPr>
       </w:pPr>
@@ -6544,7 +6625,9 @@
       <w:pPr>
         <w:pStyle w:val="Bibliography"/>
         <w:rPr>
-          <w:rFonts w:ascii="Calibri" w:cs="Calibri"/>
+          <w:rFonts w:ascii="Acumin Pro Light" w:hAnsi="Acumin Pro Light" w:cs="Calibri"/>
+          <w:sz w:val="22"/>
+          <w:szCs w:val="22"/>
         </w:rPr>
       </w:pPr>
       <w:r>
@@ -6553,6 +6636,8 @@
           <w:b/>
           <w:bCs/>
           <w:color w:val="000000"/>
+          <w:sz w:val="22"/>
+          <w:szCs w:val="22"/>
           <w:u w:color="0000E9"/>
         </w:rPr>
         <w:fldChar w:fldCharType="begin"/>
@@ -6563,6 +6648,8 @@
           <w:b/>
           <w:bCs/>
           <w:color w:val="000000"/>
+          <w:sz w:val="22"/>
+          <w:szCs w:val="22"/>
           <w:u w:color="0000E9"/>
         </w:rPr>
         <w:instrText xml:space="preserve"> ADDIN ZOTERO_BIBL {"uncited":[],"omitted":[],"custom":[]} CSL_BIBLIOGRAPHY </w:instrText>
@@ -6573,41 +6660,53 @@
           <w:b/>
           <w:bCs/>
           <w:color w:val="000000"/>
+          <w:sz w:val="22"/>
+          <w:szCs w:val="22"/>
           <w:u w:color="0000E9"/>
         </w:rPr>
         <w:fldChar w:fldCharType="separate"/>
       </w:r>
       <w:r>
         <w:rPr>
-          <w:rFonts w:ascii="Calibri" w:cs="Calibri"/>
+          <w:rFonts w:ascii="Acumin Pro Light" w:hAnsi="Acumin Pro Light" w:cs="Calibri"/>
+          <w:sz w:val="22"/>
+          <w:szCs w:val="22"/>
         </w:rPr>
         <w:t xml:space="preserve">Anselin, L., Varga, A., &amp; Acs, Z. (2000). Geographical Spillovers and University Research: A Spatial EconometricPerspective. </w:t>
       </w:r>
       <w:r>
         <w:rPr>
-          <w:rFonts w:ascii="Calibri" w:cs="Calibri"/>
+          <w:rFonts w:ascii="Acumin Pro Light" w:hAnsi="Acumin Pro Light" w:cs="Calibri"/>
           <w:i/>
           <w:iCs/>
+          <w:sz w:val="22"/>
+          <w:szCs w:val="22"/>
         </w:rPr>
         <w:t>Growth and Change</w:t>
       </w:r>
       <w:r>
         <w:rPr>
-          <w:rFonts w:ascii="Calibri" w:cs="Calibri"/>
+          <w:rFonts w:ascii="Acumin Pro Light" w:hAnsi="Acumin Pro Light" w:cs="Calibri"/>
+          <w:sz w:val="22"/>
+          <w:szCs w:val="22"/>
         </w:rPr>
         <w:t xml:space="preserve">, </w:t>
       </w:r>
       <w:r>
         <w:rPr>
-          <w:rFonts w:ascii="Calibri" w:cs="Calibri"/>
+          <w:rFonts w:ascii="Acumin Pro Light" w:hAnsi="Acumin Pro Light" w:cs="Calibri"/>
           <w:i/>
           <w:iCs/>
+          <w:sz w:val="22"/>
+          <w:szCs w:val="22"/>
         </w:rPr>
         <w:t>31</w:t>
       </w:r>
       <w:r>
         <w:rPr>
-          <w:rFonts w:ascii="Calibri" w:cs="Calibri"/>
+          <w:rFonts w:ascii="Acumin Pro Light" w:hAnsi="Acumin Pro Light" w:cs="Calibri"/>
+          <w:sz w:val="22"/>
+          <w:szCs w:val="22"/>
         </w:rPr>
         <w:t>(4), 501–515. https://doi.org/10.1111/0017-4815.00142</w:t>
       </w:r>
@@ -6616,40 +6715,52 @@
       <w:pPr>
         <w:pStyle w:val="Bibliography"/>
         <w:rPr>
-          <w:rFonts w:ascii="Calibri" w:cs="Calibri"/>
-        </w:rPr>
-      </w:pPr>
-      <w:r>
-        <w:rPr>
-          <w:rFonts w:ascii="Calibri" w:cs="Calibri"/>
+          <w:rFonts w:ascii="Acumin Pro Light" w:hAnsi="Acumin Pro Light" w:cs="Calibri"/>
+          <w:sz w:val="22"/>
+          <w:szCs w:val="22"/>
+        </w:rPr>
+      </w:pPr>
+      <w:r>
+        <w:rPr>
+          <w:rFonts w:ascii="Acumin Pro Light" w:hAnsi="Acumin Pro Light" w:cs="Calibri"/>
+          <w:sz w:val="22"/>
+          <w:szCs w:val="22"/>
         </w:rPr>
         <w:t xml:space="preserve">Apa, R., De Noni, I., Orsi, L., &amp; Sedita, S. R. (2018). Knowledge space oddity: How to increase the intensity and relevance of the technological progress of European regions. </w:t>
       </w:r>
       <w:r>
         <w:rPr>
-          <w:rFonts w:ascii="Calibri" w:cs="Calibri"/>
+          <w:rFonts w:ascii="Acumin Pro Light" w:hAnsi="Acumin Pro Light" w:cs="Calibri"/>
           <w:i/>
           <w:iCs/>
+          <w:sz w:val="22"/>
+          <w:szCs w:val="22"/>
         </w:rPr>
         <w:t>Research Policy</w:t>
       </w:r>
       <w:r>
         <w:rPr>
-          <w:rFonts w:ascii="Calibri" w:cs="Calibri"/>
+          <w:rFonts w:ascii="Acumin Pro Light" w:hAnsi="Acumin Pro Light" w:cs="Calibri"/>
+          <w:sz w:val="22"/>
+          <w:szCs w:val="22"/>
         </w:rPr>
         <w:t xml:space="preserve">, </w:t>
       </w:r>
       <w:r>
         <w:rPr>
-          <w:rFonts w:ascii="Calibri" w:cs="Calibri"/>
+          <w:rFonts w:ascii="Acumin Pro Light" w:hAnsi="Acumin Pro Light" w:cs="Calibri"/>
           <w:i/>
           <w:iCs/>
+          <w:sz w:val="22"/>
+          <w:szCs w:val="22"/>
         </w:rPr>
         <w:t>47</w:t>
       </w:r>
       <w:r>
         <w:rPr>
-          <w:rFonts w:ascii="Calibri" w:cs="Calibri"/>
+          <w:rFonts w:ascii="Acumin Pro Light" w:hAnsi="Acumin Pro Light" w:cs="Calibri"/>
+          <w:sz w:val="22"/>
+          <w:szCs w:val="22"/>
         </w:rPr>
         <w:t>(9), 1700–1712. https://doi.org/10.1016/j.respol.2018.06.002</w:t>
       </w:r>
@@ -6658,40 +6769,52 @@
       <w:pPr>
         <w:pStyle w:val="Bibliography"/>
         <w:rPr>
-          <w:rFonts w:ascii="Calibri" w:cs="Calibri"/>
-        </w:rPr>
-      </w:pPr>
-      <w:r>
-        <w:rPr>
-          <w:rFonts w:ascii="Calibri" w:cs="Calibri"/>
+          <w:rFonts w:ascii="Acumin Pro Light" w:hAnsi="Acumin Pro Light" w:cs="Calibri"/>
+          <w:sz w:val="22"/>
+          <w:szCs w:val="22"/>
+        </w:rPr>
+      </w:pPr>
+      <w:r>
+        <w:rPr>
+          <w:rFonts w:ascii="Acumin Pro Light" w:hAnsi="Acumin Pro Light" w:cs="Calibri"/>
+          <w:sz w:val="22"/>
+          <w:szCs w:val="22"/>
         </w:rPr>
         <w:t xml:space="preserve">Audretsch, D. B., &amp; Feldman, M. P. (1996). R&amp;D Spillovers and the Geography of Innovation and Production. </w:t>
       </w:r>
       <w:r>
         <w:rPr>
-          <w:rFonts w:ascii="Calibri" w:cs="Calibri"/>
+          <w:rFonts w:ascii="Acumin Pro Light" w:hAnsi="Acumin Pro Light" w:cs="Calibri"/>
           <w:i/>
           <w:iCs/>
+          <w:sz w:val="22"/>
+          <w:szCs w:val="22"/>
         </w:rPr>
         <w:t>The American Economic Review</w:t>
       </w:r>
       <w:r>
         <w:rPr>
-          <w:rFonts w:ascii="Calibri" w:cs="Calibri"/>
+          <w:rFonts w:ascii="Acumin Pro Light" w:hAnsi="Acumin Pro Light" w:cs="Calibri"/>
+          <w:sz w:val="22"/>
+          <w:szCs w:val="22"/>
         </w:rPr>
         <w:t xml:space="preserve">, </w:t>
       </w:r>
       <w:r>
         <w:rPr>
-          <w:rFonts w:ascii="Calibri" w:cs="Calibri"/>
+          <w:rFonts w:ascii="Acumin Pro Light" w:hAnsi="Acumin Pro Light" w:cs="Calibri"/>
           <w:i/>
           <w:iCs/>
+          <w:sz w:val="22"/>
+          <w:szCs w:val="22"/>
         </w:rPr>
         <w:t>86</w:t>
       </w:r>
       <w:r>
         <w:rPr>
-          <w:rFonts w:ascii="Calibri" w:cs="Calibri"/>
+          <w:rFonts w:ascii="Acumin Pro Light" w:hAnsi="Acumin Pro Light" w:cs="Calibri"/>
+          <w:sz w:val="22"/>
+          <w:szCs w:val="22"/>
         </w:rPr>
         <w:t>(3), 630–640. JSTOR.</w:t>
       </w:r>
@@ -6700,40 +6823,52 @@
       <w:pPr>
         <w:pStyle w:val="Bibliography"/>
         <w:rPr>
-          <w:rFonts w:ascii="Calibri" w:cs="Calibri"/>
-        </w:rPr>
-      </w:pPr>
-      <w:r>
-        <w:rPr>
-          <w:rFonts w:ascii="Calibri" w:cs="Calibri"/>
+          <w:rFonts w:ascii="Acumin Pro Light" w:hAnsi="Acumin Pro Light" w:cs="Calibri"/>
+          <w:sz w:val="22"/>
+          <w:szCs w:val="22"/>
+        </w:rPr>
+      </w:pPr>
+      <w:r>
+        <w:rPr>
+          <w:rFonts w:ascii="Acumin Pro Light" w:hAnsi="Acumin Pro Light" w:cs="Calibri"/>
+          <w:sz w:val="22"/>
+          <w:szCs w:val="22"/>
         </w:rPr>
         <w:t xml:space="preserve">Balland, P.-A., Boschma, R., Crespo, J., &amp; Rigby, D. L. (2019). Smart specialization policy in the European Union: Relatedness, knowledge complexity and regional diversification. </w:t>
       </w:r>
       <w:r>
         <w:rPr>
-          <w:rFonts w:ascii="Calibri" w:cs="Calibri"/>
+          <w:rFonts w:ascii="Acumin Pro Light" w:hAnsi="Acumin Pro Light" w:cs="Calibri"/>
           <w:i/>
           <w:iCs/>
+          <w:sz w:val="22"/>
+          <w:szCs w:val="22"/>
         </w:rPr>
         <w:t>Regional Studies</w:t>
       </w:r>
       <w:r>
         <w:rPr>
-          <w:rFonts w:ascii="Calibri" w:cs="Calibri"/>
+          <w:rFonts w:ascii="Acumin Pro Light" w:hAnsi="Acumin Pro Light" w:cs="Calibri"/>
+          <w:sz w:val="22"/>
+          <w:szCs w:val="22"/>
         </w:rPr>
         <w:t xml:space="preserve">, </w:t>
       </w:r>
       <w:r>
         <w:rPr>
-          <w:rFonts w:ascii="Calibri" w:cs="Calibri"/>
+          <w:rFonts w:ascii="Acumin Pro Light" w:hAnsi="Acumin Pro Light" w:cs="Calibri"/>
           <w:i/>
           <w:iCs/>
+          <w:sz w:val="22"/>
+          <w:szCs w:val="22"/>
         </w:rPr>
         <w:t>53</w:t>
       </w:r>
       <w:r>
         <w:rPr>
-          <w:rFonts w:ascii="Calibri" w:cs="Calibri"/>
+          <w:rFonts w:ascii="Acumin Pro Light" w:hAnsi="Acumin Pro Light" w:cs="Calibri"/>
+          <w:sz w:val="22"/>
+          <w:szCs w:val="22"/>
         </w:rPr>
         <w:t>(9), 1252–1268. https://doi.org/10.1080/00343404.2018.1437900</w:t>
       </w:r>
@@ -6742,40 +6877,52 @@
       <w:pPr>
         <w:pStyle w:val="Bibliography"/>
         <w:rPr>
-          <w:rFonts w:ascii="Calibri" w:cs="Calibri"/>
-        </w:rPr>
-      </w:pPr>
-      <w:r>
-        <w:rPr>
-          <w:rFonts w:ascii="Calibri" w:cs="Calibri"/>
+          <w:rFonts w:ascii="Acumin Pro Light" w:hAnsi="Acumin Pro Light" w:cs="Calibri"/>
+          <w:sz w:val="22"/>
+          <w:szCs w:val="22"/>
+        </w:rPr>
+      </w:pPr>
+      <w:r>
+        <w:rPr>
+          <w:rFonts w:ascii="Acumin Pro Light" w:hAnsi="Acumin Pro Light" w:cs="Calibri"/>
+          <w:sz w:val="22"/>
+          <w:szCs w:val="22"/>
         </w:rPr>
         <w:t xml:space="preserve">Bonaccorsi, A., &amp; Daraio, C. (2005). Exploring size and agglomeration effects on public research productivity. </w:t>
       </w:r>
       <w:r>
         <w:rPr>
-          <w:rFonts w:ascii="Calibri" w:cs="Calibri"/>
+          <w:rFonts w:ascii="Acumin Pro Light" w:hAnsi="Acumin Pro Light" w:cs="Calibri"/>
           <w:i/>
           <w:iCs/>
+          <w:sz w:val="22"/>
+          <w:szCs w:val="22"/>
         </w:rPr>
         <w:t>Scientometrics</w:t>
       </w:r>
       <w:r>
         <w:rPr>
-          <w:rFonts w:ascii="Calibri" w:cs="Calibri"/>
+          <w:rFonts w:ascii="Acumin Pro Light" w:hAnsi="Acumin Pro Light" w:cs="Calibri"/>
+          <w:sz w:val="22"/>
+          <w:szCs w:val="22"/>
         </w:rPr>
         <w:t xml:space="preserve">, </w:t>
       </w:r>
       <w:r>
         <w:rPr>
-          <w:rFonts w:ascii="Calibri" w:cs="Calibri"/>
+          <w:rFonts w:ascii="Acumin Pro Light" w:hAnsi="Acumin Pro Light" w:cs="Calibri"/>
           <w:i/>
           <w:iCs/>
+          <w:sz w:val="22"/>
+          <w:szCs w:val="22"/>
         </w:rPr>
         <w:t>63</w:t>
       </w:r>
       <w:r>
         <w:rPr>
-          <w:rFonts w:ascii="Calibri" w:cs="Calibri"/>
+          <w:rFonts w:ascii="Acumin Pro Light" w:hAnsi="Acumin Pro Light" w:cs="Calibri"/>
+          <w:sz w:val="22"/>
+          <w:szCs w:val="22"/>
         </w:rPr>
         <w:t>(1), 87–120. https://doi.org/10.1007/s11192-005-0205-3</w:t>
       </w:r>
@@ -6784,41 +6931,52 @@
       <w:pPr>
         <w:pStyle w:val="Bibliography"/>
         <w:rPr>
-          <w:rFonts w:ascii="Calibri" w:cs="Calibri"/>
-        </w:rPr>
-      </w:pPr>
-      <w:r>
-        <w:rPr>
-          <w:rFonts w:ascii="Calibri" w:cs="Calibri"/>
-        </w:rPr>
-        <w:lastRenderedPageBreak/>
+          <w:rFonts w:ascii="Acumin Pro Light" w:hAnsi="Acumin Pro Light" w:cs="Calibri"/>
+          <w:sz w:val="22"/>
+          <w:szCs w:val="22"/>
+        </w:rPr>
+      </w:pPr>
+      <w:r>
+        <w:rPr>
+          <w:rFonts w:ascii="Acumin Pro Light" w:hAnsi="Acumin Pro Light" w:cs="Calibri"/>
+          <w:sz w:val="22"/>
+          <w:szCs w:val="22"/>
+        </w:rPr>
         <w:t xml:space="preserve">Boschma, R., Balland, P.-A., &amp; Kogler, D. F. (2014). Relatedness and technological change in cities: The rise and fall of technological knowledge in US metropolitan areas from 1981 to 2010. </w:t>
       </w:r>
       <w:r>
         <w:rPr>
-          <w:rFonts w:ascii="Calibri" w:cs="Calibri"/>
+          <w:rFonts w:ascii="Acumin Pro Light" w:hAnsi="Acumin Pro Light" w:cs="Calibri"/>
           <w:i/>
           <w:iCs/>
+          <w:sz w:val="22"/>
+          <w:szCs w:val="22"/>
         </w:rPr>
         <w:t>Industrial and Corporate Change</w:t>
       </w:r>
       <w:r>
         <w:rPr>
-          <w:rFonts w:ascii="Calibri" w:cs="Calibri"/>
+          <w:rFonts w:ascii="Acumin Pro Light" w:hAnsi="Acumin Pro Light" w:cs="Calibri"/>
+          <w:sz w:val="22"/>
+          <w:szCs w:val="22"/>
         </w:rPr>
         <w:t xml:space="preserve">, </w:t>
       </w:r>
       <w:r>
         <w:rPr>
-          <w:rFonts w:ascii="Calibri" w:cs="Calibri"/>
+          <w:rFonts w:ascii="Acumin Pro Light" w:hAnsi="Acumin Pro Light" w:cs="Calibri"/>
           <w:i/>
           <w:iCs/>
+          <w:sz w:val="22"/>
+          <w:szCs w:val="22"/>
         </w:rPr>
         <w:t>24</w:t>
       </w:r>
       <w:r>
         <w:rPr>
-          <w:rFonts w:ascii="Calibri" w:cs="Calibri"/>
+          <w:rFonts w:ascii="Acumin Pro Light" w:hAnsi="Acumin Pro Light" w:cs="Calibri"/>
+          <w:sz w:val="22"/>
+          <w:szCs w:val="22"/>
         </w:rPr>
         <w:t>(1), 223–250. https://doi.org/10.1093/icc/dtu012</w:t>
       </w:r>
@@ -6827,40 +6985,52 @@
       <w:pPr>
         <w:pStyle w:val="Bibliography"/>
         <w:rPr>
-          <w:rFonts w:ascii="Calibri" w:cs="Calibri"/>
-        </w:rPr>
-      </w:pPr>
-      <w:r>
-        <w:rPr>
-          <w:rFonts w:ascii="Calibri" w:cs="Calibri"/>
+          <w:rFonts w:ascii="Acumin Pro Light" w:hAnsi="Acumin Pro Light" w:cs="Calibri"/>
+          <w:sz w:val="22"/>
+          <w:szCs w:val="22"/>
+        </w:rPr>
+      </w:pPr>
+      <w:r>
+        <w:rPr>
+          <w:rFonts w:ascii="Acumin Pro Light" w:hAnsi="Acumin Pro Light" w:cs="Calibri"/>
+          <w:sz w:val="22"/>
+          <w:szCs w:val="22"/>
         </w:rPr>
         <w:t xml:space="preserve">Castaldi, C., &amp; Los, B. (2017). Geographical patterns in US inventive activity 1977–1998: The “regional inversion” was underestimated. </w:t>
       </w:r>
       <w:r>
         <w:rPr>
-          <w:rFonts w:ascii="Calibri" w:cs="Calibri"/>
+          <w:rFonts w:ascii="Acumin Pro Light" w:hAnsi="Acumin Pro Light" w:cs="Calibri"/>
           <w:i/>
           <w:iCs/>
+          <w:sz w:val="22"/>
+          <w:szCs w:val="22"/>
         </w:rPr>
         <w:t>Research Policy</w:t>
       </w:r>
       <w:r>
         <w:rPr>
-          <w:rFonts w:ascii="Calibri" w:cs="Calibri"/>
+          <w:rFonts w:ascii="Acumin Pro Light" w:hAnsi="Acumin Pro Light" w:cs="Calibri"/>
+          <w:sz w:val="22"/>
+          <w:szCs w:val="22"/>
         </w:rPr>
         <w:t xml:space="preserve">, </w:t>
       </w:r>
       <w:r>
         <w:rPr>
-          <w:rFonts w:ascii="Calibri" w:cs="Calibri"/>
+          <w:rFonts w:ascii="Acumin Pro Light" w:hAnsi="Acumin Pro Light" w:cs="Calibri"/>
           <w:i/>
           <w:iCs/>
+          <w:sz w:val="22"/>
+          <w:szCs w:val="22"/>
         </w:rPr>
         <w:t>46</w:t>
       </w:r>
       <w:r>
         <w:rPr>
-          <w:rFonts w:ascii="Calibri" w:cs="Calibri"/>
+          <w:rFonts w:ascii="Acumin Pro Light" w:hAnsi="Acumin Pro Light" w:cs="Calibri"/>
+          <w:sz w:val="22"/>
+          <w:szCs w:val="22"/>
         </w:rPr>
         <w:t>(7), 1187–1197. https://doi.org/10.1016/j.respol.2017.04.005</w:t>
       </w:r>
@@ -6869,26 +7039,34 @@
       <w:pPr>
         <w:pStyle w:val="Bibliography"/>
         <w:rPr>
-          <w:rFonts w:ascii="Calibri" w:cs="Calibri"/>
-        </w:rPr>
-      </w:pPr>
-      <w:r>
-        <w:rPr>
-          <w:rFonts w:ascii="Calibri" w:cs="Calibri"/>
+          <w:rFonts w:ascii="Acumin Pro Light" w:hAnsi="Acumin Pro Light" w:cs="Calibri"/>
+          <w:sz w:val="22"/>
+          <w:szCs w:val="22"/>
+        </w:rPr>
+      </w:pPr>
+      <w:r>
+        <w:rPr>
+          <w:rFonts w:ascii="Acumin Pro Light" w:hAnsi="Acumin Pro Light" w:cs="Calibri"/>
+          <w:sz w:val="22"/>
+          <w:szCs w:val="22"/>
         </w:rPr>
         <w:t xml:space="preserve">Chausse Vázquez de Parga, I. (2018). </w:t>
       </w:r>
       <w:r>
         <w:rPr>
-          <w:rFonts w:ascii="Calibri" w:cs="Calibri"/>
+          <w:rFonts w:ascii="Acumin Pro Light" w:hAnsi="Acumin Pro Light" w:cs="Calibri"/>
           <w:i/>
           <w:iCs/>
+          <w:sz w:val="22"/>
+          <w:szCs w:val="22"/>
         </w:rPr>
         <w:t>A geographical analysis of research trends applying text mining to conference data</w:t>
       </w:r>
       <w:r>
         <w:rPr>
-          <w:rFonts w:ascii="Calibri" w:cs="Calibri"/>
+          <w:rFonts w:ascii="Acumin Pro Light" w:hAnsi="Acumin Pro Light" w:cs="Calibri"/>
+          <w:sz w:val="22"/>
+          <w:szCs w:val="22"/>
         </w:rPr>
         <w:t xml:space="preserve"> [Escola Tècnica Superior d’Enginyeria Industrial de Barcelona]. https://upcommons.upc.edu/handle/2117/169067</w:t>
       </w:r>
@@ -6897,26 +7075,35 @@
       <w:pPr>
         <w:pStyle w:val="Bibliography"/>
         <w:rPr>
-          <w:rFonts w:ascii="Calibri" w:cs="Calibri"/>
-        </w:rPr>
-      </w:pPr>
-      <w:r>
-        <w:rPr>
-          <w:rFonts w:ascii="Calibri" w:cs="Calibri"/>
-        </w:rPr>
+          <w:rFonts w:ascii="Acumin Pro Light" w:hAnsi="Acumin Pro Light" w:cs="Calibri"/>
+          <w:sz w:val="22"/>
+          <w:szCs w:val="22"/>
+        </w:rPr>
+      </w:pPr>
+      <w:r>
+        <w:rPr>
+          <w:rFonts w:ascii="Acumin Pro Light" w:hAnsi="Acumin Pro Light" w:cs="Calibri"/>
+          <w:sz w:val="22"/>
+          <w:szCs w:val="22"/>
+        </w:rPr>
+        <w:lastRenderedPageBreak/>
         <w:t xml:space="preserve">Ganguly, S., &amp; Pudi, V. (2017). Paper2vec: Combining Graph and Text Information for Scientific Paper Representation. In J. M. Jose, C. Hauff, I. S. Altıngovde, D. Song, D. Albakour, S. Watt, &amp; J. Tait (Eds.), </w:t>
       </w:r>
       <w:r>
         <w:rPr>
-          <w:rFonts w:ascii="Calibri" w:cs="Calibri"/>
+          <w:rFonts w:ascii="Acumin Pro Light" w:hAnsi="Acumin Pro Light" w:cs="Calibri"/>
           <w:i/>
           <w:iCs/>
+          <w:sz w:val="22"/>
+          <w:szCs w:val="22"/>
         </w:rPr>
         <w:t>Advances in Information Retrieval</w:t>
       </w:r>
       <w:r>
         <w:rPr>
-          <w:rFonts w:ascii="Calibri" w:cs="Calibri"/>
+          <w:rFonts w:ascii="Acumin Pro Light" w:hAnsi="Acumin Pro Light" w:cs="Calibri"/>
+          <w:sz w:val="22"/>
+          <w:szCs w:val="22"/>
         </w:rPr>
         <w:t xml:space="preserve"> (pp. 383–395). Springer International Publishing. https://doi.org/10.1007/978-3-319-56608-5_30</w:t>
       </w:r>
@@ -6925,40 +7112,52 @@
       <w:pPr>
         <w:pStyle w:val="Bibliography"/>
         <w:rPr>
-          <w:rFonts w:ascii="Calibri" w:cs="Calibri"/>
-        </w:rPr>
-      </w:pPr>
-      <w:r>
-        <w:rPr>
-          <w:rFonts w:ascii="Calibri" w:cs="Calibri"/>
+          <w:rFonts w:ascii="Acumin Pro Light" w:hAnsi="Acumin Pro Light" w:cs="Calibri"/>
+          <w:sz w:val="22"/>
+          <w:szCs w:val="22"/>
+        </w:rPr>
+      </w:pPr>
+      <w:r>
+        <w:rPr>
+          <w:rFonts w:ascii="Acumin Pro Light" w:hAnsi="Acumin Pro Light" w:cs="Calibri"/>
+          <w:sz w:val="22"/>
+          <w:szCs w:val="22"/>
         </w:rPr>
         <w:t xml:space="preserve">Gläser, J., &amp; Laudel, G. (2015). A bibliometric reconstruction of research trails for qualitative investigations of scientific innovations. </w:t>
       </w:r>
       <w:r>
         <w:rPr>
-          <w:rFonts w:ascii="Calibri" w:cs="Calibri"/>
+          <w:rFonts w:ascii="Acumin Pro Light" w:hAnsi="Acumin Pro Light" w:cs="Calibri"/>
           <w:i/>
           <w:iCs/>
+          <w:sz w:val="22"/>
+          <w:szCs w:val="22"/>
         </w:rPr>
         <w:t>Historical Social Research</w:t>
       </w:r>
       <w:r>
         <w:rPr>
-          <w:rFonts w:ascii="Calibri" w:cs="Calibri"/>
+          <w:rFonts w:ascii="Acumin Pro Light" w:hAnsi="Acumin Pro Light" w:cs="Calibri"/>
+          <w:sz w:val="22"/>
+          <w:szCs w:val="22"/>
         </w:rPr>
         <w:t xml:space="preserve">, </w:t>
       </w:r>
       <w:r>
         <w:rPr>
-          <w:rFonts w:ascii="Calibri" w:cs="Calibri"/>
+          <w:rFonts w:ascii="Acumin Pro Light" w:hAnsi="Acumin Pro Light" w:cs="Calibri"/>
           <w:i/>
           <w:iCs/>
+          <w:sz w:val="22"/>
+          <w:szCs w:val="22"/>
         </w:rPr>
         <w:t>40</w:t>
       </w:r>
       <w:r>
         <w:rPr>
-          <w:rFonts w:ascii="Calibri" w:cs="Calibri"/>
+          <w:rFonts w:ascii="Acumin Pro Light" w:hAnsi="Acumin Pro Light" w:cs="Calibri"/>
+          <w:sz w:val="22"/>
+          <w:szCs w:val="22"/>
         </w:rPr>
         <w:t>(3), 299–330. https://doi.org/10.12759/hsr.40.2015.3.299-330</w:t>
       </w:r>
@@ -6967,26 +7166,34 @@
       <w:pPr>
         <w:pStyle w:val="Bibliography"/>
         <w:rPr>
-          <w:rFonts w:ascii="Calibri" w:cs="Calibri"/>
-        </w:rPr>
-      </w:pPr>
-      <w:r>
-        <w:rPr>
-          <w:rFonts w:ascii="Calibri" w:cs="Calibri"/>
+          <w:rFonts w:ascii="Acumin Pro Light" w:hAnsi="Acumin Pro Light" w:cs="Calibri"/>
+          <w:sz w:val="22"/>
+          <w:szCs w:val="22"/>
+        </w:rPr>
+      </w:pPr>
+      <w:r>
+        <w:rPr>
+          <w:rFonts w:ascii="Acumin Pro Light" w:hAnsi="Acumin Pro Light" w:cs="Calibri"/>
+          <w:sz w:val="22"/>
+          <w:szCs w:val="22"/>
         </w:rPr>
         <w:t xml:space="preserve">Grandjean, M., Benz, P., &amp; Rossier, T. (2017). </w:t>
       </w:r>
       <w:r>
         <w:rPr>
-          <w:rFonts w:ascii="Calibri" w:cs="Calibri"/>
+          <w:rFonts w:ascii="Acumin Pro Light" w:hAnsi="Acumin Pro Light" w:cs="Calibri"/>
           <w:i/>
           <w:iCs/>
+          <w:sz w:val="22"/>
+          <w:szCs w:val="22"/>
         </w:rPr>
         <w:t>Elites académiques et (re)définition des frontières disciplinaires. Collaborations interdisciplinaires et structure du pouvoir académique</w:t>
       </w:r>
       <w:r>
         <w:rPr>
-          <w:rFonts w:ascii="Calibri" w:cs="Calibri"/>
+          <w:rFonts w:ascii="Acumin Pro Light" w:hAnsi="Acumin Pro Light" w:cs="Calibri"/>
+          <w:sz w:val="22"/>
+          <w:szCs w:val="22"/>
         </w:rPr>
         <w:t>. 7e Congrès de l’Association Française de Sociologie. https://halshs.archives-ouvertes.fr/halshs-01525575</w:t>
       </w:r>
@@ -6995,41 +7202,52 @@
       <w:pPr>
         <w:pStyle w:val="Bibliography"/>
         <w:rPr>
-          <w:rFonts w:ascii="Calibri" w:cs="Calibri"/>
-        </w:rPr>
-      </w:pPr>
-      <w:r>
-        <w:rPr>
-          <w:rFonts w:ascii="Calibri" w:cs="Calibri"/>
-        </w:rPr>
-        <w:lastRenderedPageBreak/>
+          <w:rFonts w:ascii="Acumin Pro Light" w:hAnsi="Acumin Pro Light" w:cs="Calibri"/>
+          <w:sz w:val="22"/>
+          <w:szCs w:val="22"/>
+        </w:rPr>
+      </w:pPr>
+      <w:r>
+        <w:rPr>
+          <w:rFonts w:ascii="Acumin Pro Light" w:hAnsi="Acumin Pro Light" w:cs="Calibri"/>
+          <w:sz w:val="22"/>
+          <w:szCs w:val="22"/>
+        </w:rPr>
         <w:t xml:space="preserve">Gui, Q., Liu, C., &amp; Du, D. (2019). Globalization of science and international scientific collaboration: A network perspective. </w:t>
       </w:r>
       <w:r>
         <w:rPr>
-          <w:rFonts w:ascii="Calibri" w:cs="Calibri"/>
+          <w:rFonts w:ascii="Acumin Pro Light" w:hAnsi="Acumin Pro Light" w:cs="Calibri"/>
           <w:i/>
           <w:iCs/>
+          <w:sz w:val="22"/>
+          <w:szCs w:val="22"/>
         </w:rPr>
         <w:t>Geoforum</w:t>
       </w:r>
       <w:r>
         <w:rPr>
-          <w:rFonts w:ascii="Calibri" w:cs="Calibri"/>
+          <w:rFonts w:ascii="Acumin Pro Light" w:hAnsi="Acumin Pro Light" w:cs="Calibri"/>
+          <w:sz w:val="22"/>
+          <w:szCs w:val="22"/>
         </w:rPr>
         <w:t xml:space="preserve">, </w:t>
       </w:r>
       <w:r>
         <w:rPr>
-          <w:rFonts w:ascii="Calibri" w:cs="Calibri"/>
+          <w:rFonts w:ascii="Acumin Pro Light" w:hAnsi="Acumin Pro Light" w:cs="Calibri"/>
           <w:i/>
           <w:iCs/>
+          <w:sz w:val="22"/>
+          <w:szCs w:val="22"/>
         </w:rPr>
         <w:t>105</w:t>
       </w:r>
       <w:r>
         <w:rPr>
-          <w:rFonts w:ascii="Calibri" w:cs="Calibri"/>
+          <w:rFonts w:ascii="Acumin Pro Light" w:hAnsi="Acumin Pro Light" w:cs="Calibri"/>
+          <w:sz w:val="22"/>
+          <w:szCs w:val="22"/>
         </w:rPr>
         <w:t>, 1–12. https://doi.org/10.1016/j.geoforum.2019.06.017</w:t>
       </w:r>
@@ -7038,40 +7256,70 @@
       <w:pPr>
         <w:pStyle w:val="Bibliography"/>
         <w:rPr>
-          <w:rFonts w:ascii="Calibri" w:cs="Calibri"/>
-        </w:rPr>
-      </w:pPr>
-      <w:r>
-        <w:rPr>
-          <w:rFonts w:ascii="Calibri" w:cs="Calibri"/>
-        </w:rPr>
-        <w:t xml:space="preserve">Hoppe, T. A., Litovitz, A., Willis, K. A., Meseroll, R. A., Perkins, M. J., Hutchins, B. I., Davis, A. F., Lauer, M. S., Valantine, H. A., Anderson, J. M., &amp; Santangelo, G. M. (2019). Topic choice contributes to the lower rate of NIH awards to African-American/black scientists. </w:t>
-      </w:r>
-      <w:r>
-        <w:rPr>
-          <w:rFonts w:ascii="Calibri" w:cs="Calibri"/>
+          <w:rFonts w:ascii="Acumin Pro Light" w:hAnsi="Acumin Pro Light" w:cs="Calibri"/>
+          <w:sz w:val="22"/>
+          <w:szCs w:val="22"/>
+        </w:rPr>
+      </w:pPr>
+      <w:r>
+        <w:rPr>
+          <w:rFonts w:ascii="Acumin Pro Light" w:hAnsi="Acumin Pro Light" w:cs="Calibri"/>
+          <w:sz w:val="22"/>
+          <w:szCs w:val="22"/>
+        </w:rPr>
+        <w:t xml:space="preserve">Hoppe, T. A., Litovitz, A., Willis, K. A., Meseroll, R. A., Perkins, M. J., Hutchins, B. I., Davis, A. F., Lauer, M. S., Valantine, H. A., Anderson, J. M., &amp; Santangelo, G. M. (2019). Topic choice contributes to the lower rate of NIH awards to </w:t>
+      </w:r>
+      <w:proofErr w:type="gramStart"/>
+      <w:r>
+        <w:rPr>
+          <w:rFonts w:ascii="Acumin Pro Light" w:hAnsi="Acumin Pro Light" w:cs="Calibri"/>
+          <w:sz w:val="22"/>
+          <w:szCs w:val="22"/>
+        </w:rPr>
+        <w:t>African-American</w:t>
+      </w:r>
+      <w:proofErr w:type="gramEnd"/>
+      <w:r>
+        <w:rPr>
+          <w:rFonts w:ascii="Acumin Pro Light" w:hAnsi="Acumin Pro Light" w:cs="Calibri"/>
+          <w:sz w:val="22"/>
+          <w:szCs w:val="22"/>
+        </w:rPr>
+        <w:t xml:space="preserve">/black scientists. </w:t>
+      </w:r>
+      <w:r>
+        <w:rPr>
+          <w:rFonts w:ascii="Acumin Pro Light" w:hAnsi="Acumin Pro Light" w:cs="Calibri"/>
           <w:i/>
           <w:iCs/>
+          <w:sz w:val="22"/>
+          <w:szCs w:val="22"/>
         </w:rPr>
         <w:t>Science Advances</w:t>
       </w:r>
       <w:r>
         <w:rPr>
-          <w:rFonts w:ascii="Calibri" w:cs="Calibri"/>
+          <w:rFonts w:ascii="Acumin Pro Light" w:hAnsi="Acumin Pro Light" w:cs="Calibri"/>
+          <w:sz w:val="22"/>
+          <w:szCs w:val="22"/>
         </w:rPr>
         <w:t xml:space="preserve">, </w:t>
       </w:r>
       <w:r>
         <w:rPr>
-          <w:rFonts w:ascii="Calibri" w:cs="Calibri"/>
+          <w:rFonts w:ascii="Acumin Pro Light" w:hAnsi="Acumin Pro Light" w:cs="Calibri"/>
           <w:i/>
           <w:iCs/>
+          <w:sz w:val="22"/>
+          <w:szCs w:val="22"/>
         </w:rPr>
         <w:t>5</w:t>
       </w:r>
       <w:r>
         <w:rPr>
-          <w:rFonts w:ascii="Calibri" w:cs="Calibri"/>
+          <w:rFonts w:ascii="Acumin Pro Light" w:hAnsi="Acumin Pro Light" w:cs="Calibri"/>
+          <w:sz w:val="22"/>
+          <w:szCs w:val="22"/>
         </w:rPr>
         <w:t>(10), eaaw7238. https://doi.org/10.1126/sciadv.aaw7238</w:t>
       </w:r>
@@ -7080,40 +7328,52 @@
       <w:pPr>
         <w:pStyle w:val="Bibliography"/>
         <w:rPr>
-          <w:rFonts w:ascii="Calibri" w:cs="Calibri"/>
-        </w:rPr>
-      </w:pPr>
-      <w:r>
-        <w:rPr>
-          <w:rFonts w:ascii="Calibri" w:cs="Calibri"/>
+          <w:rFonts w:ascii="Acumin Pro Light" w:hAnsi="Acumin Pro Light" w:cs="Calibri"/>
+          <w:sz w:val="22"/>
+          <w:szCs w:val="22"/>
+        </w:rPr>
+      </w:pPr>
+      <w:r>
+        <w:rPr>
+          <w:rFonts w:ascii="Acumin Pro Light" w:hAnsi="Acumin Pro Light" w:cs="Calibri"/>
+          <w:sz w:val="22"/>
+          <w:szCs w:val="22"/>
         </w:rPr>
         <w:t xml:space="preserve">Jaffe, A. B., Trajtenberg, M., &amp; Henderson, R. (1993). Geographic Localization of Knowledge Spillovers as Evidenced by Patent Citations. </w:t>
       </w:r>
       <w:r>
         <w:rPr>
-          <w:rFonts w:ascii="Calibri" w:cs="Calibri"/>
+          <w:rFonts w:ascii="Acumin Pro Light" w:hAnsi="Acumin Pro Light" w:cs="Calibri"/>
           <w:i/>
           <w:iCs/>
+          <w:sz w:val="22"/>
+          <w:szCs w:val="22"/>
         </w:rPr>
         <w:t>The Quarterly Journal of Economics</w:t>
       </w:r>
       <w:r>
         <w:rPr>
-          <w:rFonts w:ascii="Calibri" w:cs="Calibri"/>
+          <w:rFonts w:ascii="Acumin Pro Light" w:hAnsi="Acumin Pro Light" w:cs="Calibri"/>
+          <w:sz w:val="22"/>
+          <w:szCs w:val="22"/>
         </w:rPr>
         <w:t xml:space="preserve">, </w:t>
       </w:r>
       <w:r>
         <w:rPr>
-          <w:rFonts w:ascii="Calibri" w:cs="Calibri"/>
+          <w:rFonts w:ascii="Acumin Pro Light" w:hAnsi="Acumin Pro Light" w:cs="Calibri"/>
           <w:i/>
           <w:iCs/>
+          <w:sz w:val="22"/>
+          <w:szCs w:val="22"/>
         </w:rPr>
         <w:t>108</w:t>
       </w:r>
       <w:r>
         <w:rPr>
-          <w:rFonts w:ascii="Calibri" w:cs="Calibri"/>
+          <w:rFonts w:ascii="Acumin Pro Light" w:hAnsi="Acumin Pro Light" w:cs="Calibri"/>
+          <w:sz w:val="22"/>
+          <w:szCs w:val="22"/>
         </w:rPr>
         <w:t>(3), 577–598. JSTOR. https://doi.org/10.2307/2118401</w:t>
       </w:r>
@@ -7122,26 +7382,34 @@
       <w:pPr>
         <w:pStyle w:val="Bibliography"/>
         <w:rPr>
-          <w:rFonts w:ascii="Calibri" w:cs="Calibri"/>
-        </w:rPr>
-      </w:pPr>
-      <w:r>
-        <w:rPr>
-          <w:rFonts w:ascii="Calibri" w:cs="Calibri"/>
+          <w:rFonts w:ascii="Acumin Pro Light" w:hAnsi="Acumin Pro Light" w:cs="Calibri"/>
+          <w:sz w:val="22"/>
+          <w:szCs w:val="22"/>
+        </w:rPr>
+      </w:pPr>
+      <w:r>
+        <w:rPr>
+          <w:rFonts w:ascii="Acumin Pro Light" w:hAnsi="Acumin Pro Light" w:cs="Calibri"/>
+          <w:sz w:val="22"/>
+          <w:szCs w:val="22"/>
         </w:rPr>
         <w:t xml:space="preserve">Kardes, H., Sevincer, A., Gunes, M. H., &amp; Yuksel, M. (2014). Complex Network Analysis of Research Funding: A Case Study of NSF Grants. In F. Can, T. Özyer, &amp; F. Polat (Eds.), </w:t>
       </w:r>
       <w:r>
         <w:rPr>
-          <w:rFonts w:ascii="Calibri" w:cs="Calibri"/>
+          <w:rFonts w:ascii="Acumin Pro Light" w:hAnsi="Acumin Pro Light" w:cs="Calibri"/>
           <w:i/>
           <w:iCs/>
+          <w:sz w:val="22"/>
+          <w:szCs w:val="22"/>
         </w:rPr>
         <w:t>State of the Art Applications of Social Network Analysis</w:t>
       </w:r>
       <w:r>
         <w:rPr>
-          <w:rFonts w:ascii="Calibri" w:cs="Calibri"/>
+          <w:rFonts w:ascii="Acumin Pro Light" w:hAnsi="Acumin Pro Light" w:cs="Calibri"/>
+          <w:sz w:val="22"/>
+          <w:szCs w:val="22"/>
         </w:rPr>
         <w:t xml:space="preserve"> (pp. 163–187). Springer International Publishing. https://doi.org/10.1007/978-3-319-05912-9_8</w:t>
       </w:r>
@@ -7150,40 +7418,53 @@
       <w:pPr>
         <w:pStyle w:val="Bibliography"/>
         <w:rPr>
-          <w:rFonts w:ascii="Calibri" w:cs="Calibri"/>
-        </w:rPr>
-      </w:pPr>
-      <w:r>
-        <w:rPr>
-          <w:rFonts w:ascii="Calibri" w:cs="Calibri"/>
-        </w:rPr>
+          <w:rFonts w:ascii="Acumin Pro Light" w:hAnsi="Acumin Pro Light" w:cs="Calibri"/>
+          <w:sz w:val="22"/>
+          <w:szCs w:val="22"/>
+        </w:rPr>
+      </w:pPr>
+      <w:r>
+        <w:rPr>
+          <w:rFonts w:ascii="Acumin Pro Light" w:hAnsi="Acumin Pro Light" w:cs="Calibri"/>
+          <w:sz w:val="22"/>
+          <w:szCs w:val="22"/>
+        </w:rPr>
+        <w:lastRenderedPageBreak/>
         <w:t xml:space="preserve">King, M. M., Bergstrom, C. T., Correll, S. J., Jacquet, J., &amp; West, J. D. (2017). Men Set Their Own Cites High: Gender and Self-citation across Fields and over Time. </w:t>
       </w:r>
       <w:r>
         <w:rPr>
-          <w:rFonts w:ascii="Calibri" w:cs="Calibri"/>
+          <w:rFonts w:ascii="Acumin Pro Light" w:hAnsi="Acumin Pro Light" w:cs="Calibri"/>
           <w:i/>
           <w:iCs/>
+          <w:sz w:val="22"/>
+          <w:szCs w:val="22"/>
         </w:rPr>
         <w:t>Socius</w:t>
       </w:r>
       <w:r>
         <w:rPr>
-          <w:rFonts w:ascii="Calibri" w:cs="Calibri"/>
+          <w:rFonts w:ascii="Acumin Pro Light" w:hAnsi="Acumin Pro Light" w:cs="Calibri"/>
+          <w:sz w:val="22"/>
+          <w:szCs w:val="22"/>
         </w:rPr>
         <w:t xml:space="preserve">, </w:t>
       </w:r>
       <w:r>
         <w:rPr>
-          <w:rFonts w:ascii="Calibri" w:cs="Calibri"/>
+          <w:rFonts w:ascii="Acumin Pro Light" w:hAnsi="Acumin Pro Light" w:cs="Calibri"/>
           <w:i/>
           <w:iCs/>
+          <w:sz w:val="22"/>
+          <w:szCs w:val="22"/>
         </w:rPr>
         <w:t>3</w:t>
       </w:r>
       <w:r>
         <w:rPr>
-          <w:rFonts w:ascii="Calibri" w:cs="Calibri"/>
+          <w:rFonts w:ascii="Acumin Pro Light" w:hAnsi="Acumin Pro Light" w:cs="Calibri"/>
+          <w:sz w:val="22"/>
+          <w:szCs w:val="22"/>
         </w:rPr>
         <w:t>, 2378023117738903. https://doi.org/10.1177/2378023117738903</w:t>
       </w:r>
@@ -7192,40 +7473,52 @@
       <w:pPr>
         <w:pStyle w:val="Bibliography"/>
         <w:rPr>
-          <w:rFonts w:ascii="Calibri" w:cs="Calibri"/>
-        </w:rPr>
-      </w:pPr>
-      <w:r>
-        <w:rPr>
-          <w:rFonts w:ascii="Calibri" w:cs="Calibri"/>
+          <w:rFonts w:ascii="Acumin Pro Light" w:hAnsi="Acumin Pro Light" w:cs="Calibri"/>
+          <w:sz w:val="22"/>
+          <w:szCs w:val="22"/>
+        </w:rPr>
+      </w:pPr>
+      <w:r>
+        <w:rPr>
+          <w:rFonts w:ascii="Acumin Pro Light" w:hAnsi="Acumin Pro Light" w:cs="Calibri"/>
+          <w:sz w:val="22"/>
+          <w:szCs w:val="22"/>
         </w:rPr>
         <w:t xml:space="preserve">Li, J., Yin, Y., Fortunato, S., &amp; Wang, D. (2020). Scientific elite revisited: Patterns of productivity, collaboration, authorship and impact. </w:t>
       </w:r>
       <w:r>
         <w:rPr>
-          <w:rFonts w:ascii="Calibri" w:cs="Calibri"/>
+          <w:rFonts w:ascii="Acumin Pro Light" w:hAnsi="Acumin Pro Light" w:cs="Calibri"/>
           <w:i/>
           <w:iCs/>
+          <w:sz w:val="22"/>
+          <w:szCs w:val="22"/>
         </w:rPr>
         <w:t>Journal of The Royal Society Interface</w:t>
       </w:r>
       <w:r>
         <w:rPr>
-          <w:rFonts w:ascii="Calibri" w:cs="Calibri"/>
+          <w:rFonts w:ascii="Acumin Pro Light" w:hAnsi="Acumin Pro Light" w:cs="Calibri"/>
+          <w:sz w:val="22"/>
+          <w:szCs w:val="22"/>
         </w:rPr>
         <w:t xml:space="preserve">, </w:t>
       </w:r>
       <w:r>
         <w:rPr>
-          <w:rFonts w:ascii="Calibri" w:cs="Calibri"/>
+          <w:rFonts w:ascii="Acumin Pro Light" w:hAnsi="Acumin Pro Light" w:cs="Calibri"/>
           <w:i/>
           <w:iCs/>
+          <w:sz w:val="22"/>
+          <w:szCs w:val="22"/>
         </w:rPr>
         <w:t>17</w:t>
       </w:r>
       <w:r>
         <w:rPr>
-          <w:rFonts w:ascii="Calibri" w:cs="Calibri"/>
+          <w:rFonts w:ascii="Acumin Pro Light" w:hAnsi="Acumin Pro Light" w:cs="Calibri"/>
+          <w:sz w:val="22"/>
+          <w:szCs w:val="22"/>
         </w:rPr>
         <w:t>(165), 20200135. https://doi.org/10.1098/rsif.2020.0135</w:t>
       </w:r>
@@ -7234,41 +7527,52 @@
       <w:pPr>
         <w:pStyle w:val="Bibliography"/>
         <w:rPr>
-          <w:rFonts w:ascii="Calibri" w:cs="Calibri"/>
-        </w:rPr>
-      </w:pPr>
-      <w:r>
-        <w:rPr>
-          <w:rFonts w:ascii="Calibri" w:cs="Calibri"/>
-        </w:rPr>
-        <w:lastRenderedPageBreak/>
+          <w:rFonts w:ascii="Acumin Pro Light" w:hAnsi="Acumin Pro Light" w:cs="Calibri"/>
+          <w:sz w:val="22"/>
+          <w:szCs w:val="22"/>
+        </w:rPr>
+      </w:pPr>
+      <w:r>
+        <w:rPr>
+          <w:rFonts w:ascii="Acumin Pro Light" w:hAnsi="Acumin Pro Light" w:cs="Calibri"/>
+          <w:sz w:val="22"/>
+          <w:szCs w:val="22"/>
+        </w:rPr>
         <w:t xml:space="preserve">Li, Y., Li, H., Liu, N., &amp; Liu, X. (2018). Important institutions of interinstitutional scientific collaboration networks in materials science. </w:t>
       </w:r>
       <w:r>
         <w:rPr>
-          <w:rFonts w:ascii="Calibri" w:cs="Calibri"/>
+          <w:rFonts w:ascii="Acumin Pro Light" w:hAnsi="Acumin Pro Light" w:cs="Calibri"/>
           <w:i/>
           <w:iCs/>
+          <w:sz w:val="22"/>
+          <w:szCs w:val="22"/>
         </w:rPr>
         <w:t>Scientometrics</w:t>
       </w:r>
       <w:r>
         <w:rPr>
-          <w:rFonts w:ascii="Calibri" w:cs="Calibri"/>
+          <w:rFonts w:ascii="Acumin Pro Light" w:hAnsi="Acumin Pro Light" w:cs="Calibri"/>
+          <w:sz w:val="22"/>
+          <w:szCs w:val="22"/>
         </w:rPr>
         <w:t xml:space="preserve">, </w:t>
       </w:r>
       <w:r>
         <w:rPr>
-          <w:rFonts w:ascii="Calibri" w:cs="Calibri"/>
+          <w:rFonts w:ascii="Acumin Pro Light" w:hAnsi="Acumin Pro Light" w:cs="Calibri"/>
           <w:i/>
           <w:iCs/>
+          <w:sz w:val="22"/>
+          <w:szCs w:val="22"/>
         </w:rPr>
         <w:t>117</w:t>
       </w:r>
       <w:r>
         <w:rPr>
-          <w:rFonts w:ascii="Calibri" w:cs="Calibri"/>
+          <w:rFonts w:ascii="Acumin Pro Light" w:hAnsi="Acumin Pro Light" w:cs="Calibri"/>
+          <w:sz w:val="22"/>
+          <w:szCs w:val="22"/>
         </w:rPr>
         <w:t>(1), 85–103. https://doi.org/10.1007/s11192-018-2837-0</w:t>
       </w:r>
@@ -7277,40 +7581,52 @@
       <w:pPr>
         <w:pStyle w:val="Bibliography"/>
         <w:rPr>
-          <w:rFonts w:ascii="Calibri" w:cs="Calibri"/>
-        </w:rPr>
-      </w:pPr>
-      <w:r>
-        <w:rPr>
-          <w:rFonts w:ascii="Calibri" w:cs="Calibri"/>
+          <w:rFonts w:ascii="Acumin Pro Light" w:hAnsi="Acumin Pro Light" w:cs="Calibri"/>
+          <w:sz w:val="22"/>
+          <w:szCs w:val="22"/>
+        </w:rPr>
+      </w:pPr>
+      <w:r>
+        <w:rPr>
+          <w:rFonts w:ascii="Acumin Pro Light" w:hAnsi="Acumin Pro Light" w:cs="Calibri"/>
+          <w:sz w:val="22"/>
+          <w:szCs w:val="22"/>
         </w:rPr>
         <w:t xml:space="preserve">Myers, K. (2020). The Elasticity of Science. </w:t>
       </w:r>
       <w:r>
         <w:rPr>
-          <w:rFonts w:ascii="Calibri" w:cs="Calibri"/>
+          <w:rFonts w:ascii="Acumin Pro Light" w:hAnsi="Acumin Pro Light" w:cs="Calibri"/>
           <w:i/>
           <w:iCs/>
+          <w:sz w:val="22"/>
+          <w:szCs w:val="22"/>
         </w:rPr>
         <w:t>American Economic Journal: Applied Economics</w:t>
       </w:r>
       <w:r>
         <w:rPr>
-          <w:rFonts w:ascii="Calibri" w:cs="Calibri"/>
+          <w:rFonts w:ascii="Acumin Pro Light" w:hAnsi="Acumin Pro Light" w:cs="Calibri"/>
+          <w:sz w:val="22"/>
+          <w:szCs w:val="22"/>
         </w:rPr>
         <w:t xml:space="preserve">, </w:t>
       </w:r>
       <w:r>
         <w:rPr>
-          <w:rFonts w:ascii="Calibri" w:cs="Calibri"/>
+          <w:rFonts w:ascii="Acumin Pro Light" w:hAnsi="Acumin Pro Light" w:cs="Calibri"/>
           <w:i/>
           <w:iCs/>
+          <w:sz w:val="22"/>
+          <w:szCs w:val="22"/>
         </w:rPr>
         <w:t>12</w:t>
       </w:r>
       <w:r>
         <w:rPr>
-          <w:rFonts w:ascii="Calibri" w:cs="Calibri"/>
+          <w:rFonts w:ascii="Acumin Pro Light" w:hAnsi="Acumin Pro Light" w:cs="Calibri"/>
+          <w:sz w:val="22"/>
+          <w:szCs w:val="22"/>
         </w:rPr>
         <w:t>(4), 103–134. https://doi.org/10.1257/app.20180518</w:t>
       </w:r>
@@ -7319,40 +7635,52 @@
       <w:pPr>
         <w:pStyle w:val="Bibliography"/>
         <w:rPr>
-          <w:rFonts w:ascii="Calibri" w:cs="Calibri"/>
-        </w:rPr>
-      </w:pPr>
-      <w:r>
-        <w:rPr>
-          <w:rFonts w:ascii="Calibri" w:cs="Calibri"/>
+          <w:rFonts w:ascii="Acumin Pro Light" w:hAnsi="Acumin Pro Light" w:cs="Calibri"/>
+          <w:sz w:val="22"/>
+          <w:szCs w:val="22"/>
+        </w:rPr>
+      </w:pPr>
+      <w:r>
+        <w:rPr>
+          <w:rFonts w:ascii="Acumin Pro Light" w:hAnsi="Acumin Pro Light" w:cs="Calibri"/>
+          <w:sz w:val="22"/>
+          <w:szCs w:val="22"/>
         </w:rPr>
         <w:t xml:space="preserve">Newman, M. E. J. (2001). The structure of scientific collaboration networks. </w:t>
       </w:r>
       <w:r>
         <w:rPr>
-          <w:rFonts w:ascii="Calibri" w:cs="Calibri"/>
+          <w:rFonts w:ascii="Acumin Pro Light" w:hAnsi="Acumin Pro Light" w:cs="Calibri"/>
           <w:i/>
           <w:iCs/>
+          <w:sz w:val="22"/>
+          <w:szCs w:val="22"/>
         </w:rPr>
         <w:t>Proceedings of the National Academy of Sciences</w:t>
       </w:r>
       <w:r>
         <w:rPr>
-          <w:rFonts w:ascii="Calibri" w:cs="Calibri"/>
+          <w:rFonts w:ascii="Acumin Pro Light" w:hAnsi="Acumin Pro Light" w:cs="Calibri"/>
+          <w:sz w:val="22"/>
+          <w:szCs w:val="22"/>
         </w:rPr>
         <w:t xml:space="preserve">, </w:t>
       </w:r>
       <w:r>
         <w:rPr>
-          <w:rFonts w:ascii="Calibri" w:cs="Calibri"/>
+          <w:rFonts w:ascii="Acumin Pro Light" w:hAnsi="Acumin Pro Light" w:cs="Calibri"/>
           <w:i/>
           <w:iCs/>
+          <w:sz w:val="22"/>
+          <w:szCs w:val="22"/>
         </w:rPr>
         <w:t>98</w:t>
       </w:r>
       <w:r>
         <w:rPr>
-          <w:rFonts w:ascii="Calibri" w:cs="Calibri"/>
+          <w:rFonts w:ascii="Acumin Pro Light" w:hAnsi="Acumin Pro Light" w:cs="Calibri"/>
+          <w:sz w:val="22"/>
+          <w:szCs w:val="22"/>
         </w:rPr>
         <w:t>(2), 404–409. https://doi.org/10.1073/pnas.98.2.404</w:t>
       </w:r>
@@ -7361,40 +7689,52 @@
       <w:pPr>
         <w:pStyle w:val="Bibliography"/>
         <w:rPr>
-          <w:rFonts w:ascii="Calibri" w:cs="Calibri"/>
-        </w:rPr>
-      </w:pPr>
-      <w:r>
-        <w:rPr>
-          <w:rFonts w:ascii="Calibri" w:cs="Calibri"/>
+          <w:rFonts w:ascii="Acumin Pro Light" w:hAnsi="Acumin Pro Light" w:cs="Calibri"/>
+          <w:sz w:val="22"/>
+          <w:szCs w:val="22"/>
+        </w:rPr>
+      </w:pPr>
+      <w:r>
+        <w:rPr>
+          <w:rFonts w:ascii="Acumin Pro Light" w:hAnsi="Acumin Pro Light" w:cs="Calibri"/>
+          <w:sz w:val="22"/>
+          <w:szCs w:val="22"/>
         </w:rPr>
         <w:t xml:space="preserve">Nosek, B. A., Graham, J., Lindner, N. M., Kesebir, S., Hawkins, C. B., Hahn, C., Schmidt, K., Motyl, M., Joy-Gaba, J., Frazier, R., &amp; Tenney, E. R. (2010). Cumulative and Career-Stage Citation Impact of Social-Personality Psychology Programs and Their Members. </w:t>
       </w:r>
       <w:r>
         <w:rPr>
-          <w:rFonts w:ascii="Calibri" w:cs="Calibri"/>
+          <w:rFonts w:ascii="Acumin Pro Light" w:hAnsi="Acumin Pro Light" w:cs="Calibri"/>
           <w:i/>
           <w:iCs/>
+          <w:sz w:val="22"/>
+          <w:szCs w:val="22"/>
         </w:rPr>
         <w:t>Personality and Social Psychology Bulletin</w:t>
       </w:r>
       <w:r>
         <w:rPr>
-          <w:rFonts w:ascii="Calibri" w:cs="Calibri"/>
+          <w:rFonts w:ascii="Acumin Pro Light" w:hAnsi="Acumin Pro Light" w:cs="Calibri"/>
+          <w:sz w:val="22"/>
+          <w:szCs w:val="22"/>
         </w:rPr>
         <w:t xml:space="preserve">, </w:t>
       </w:r>
       <w:r>
         <w:rPr>
-          <w:rFonts w:ascii="Calibri" w:cs="Calibri"/>
+          <w:rFonts w:ascii="Acumin Pro Light" w:hAnsi="Acumin Pro Light" w:cs="Calibri"/>
           <w:i/>
           <w:iCs/>
+          <w:sz w:val="22"/>
+          <w:szCs w:val="22"/>
         </w:rPr>
         <w:t>36</w:t>
       </w:r>
       <w:r>
         <w:rPr>
-          <w:rFonts w:ascii="Calibri" w:cs="Calibri"/>
+          <w:rFonts w:ascii="Acumin Pro Light" w:hAnsi="Acumin Pro Light" w:cs="Calibri"/>
+          <w:sz w:val="22"/>
+          <w:szCs w:val="22"/>
         </w:rPr>
         <w:t>(10), 1283–1300. https://doi.org/10.1177/0146167210378111</w:t>
       </w:r>
@@ -7403,40 +7743,52 @@
       <w:pPr>
         <w:pStyle w:val="Bibliography"/>
         <w:rPr>
-          <w:rFonts w:ascii="Calibri" w:cs="Calibri"/>
-        </w:rPr>
-      </w:pPr>
-      <w:r>
-        <w:rPr>
-          <w:rFonts w:ascii="Calibri" w:cs="Calibri"/>
+          <w:rFonts w:ascii="Acumin Pro Light" w:hAnsi="Acumin Pro Light" w:cs="Calibri"/>
+          <w:sz w:val="22"/>
+          <w:szCs w:val="22"/>
+        </w:rPr>
+      </w:pPr>
+      <w:r>
+        <w:rPr>
+          <w:rFonts w:ascii="Acumin Pro Light" w:hAnsi="Acumin Pro Light" w:cs="Calibri"/>
+          <w:sz w:val="22"/>
+          <w:szCs w:val="22"/>
         </w:rPr>
         <w:t xml:space="preserve">Parker, J. N., Allesina, S., &amp; Lortie, C. J. (2013). Characterizing a scientific elite (B): Publication and citation patterns of the most highly cited scientists in environmental science and ecology. </w:t>
       </w:r>
       <w:r>
         <w:rPr>
-          <w:rFonts w:ascii="Calibri" w:cs="Calibri"/>
+          <w:rFonts w:ascii="Acumin Pro Light" w:hAnsi="Acumin Pro Light" w:cs="Calibri"/>
           <w:i/>
           <w:iCs/>
+          <w:sz w:val="22"/>
+          <w:szCs w:val="22"/>
         </w:rPr>
         <w:t>Scientometrics</w:t>
       </w:r>
       <w:r>
         <w:rPr>
-          <w:rFonts w:ascii="Calibri" w:cs="Calibri"/>
+          <w:rFonts w:ascii="Acumin Pro Light" w:hAnsi="Acumin Pro Light" w:cs="Calibri"/>
+          <w:sz w:val="22"/>
+          <w:szCs w:val="22"/>
         </w:rPr>
         <w:t xml:space="preserve">, </w:t>
       </w:r>
       <w:r>
         <w:rPr>
-          <w:rFonts w:ascii="Calibri" w:cs="Calibri"/>
+          <w:rFonts w:ascii="Acumin Pro Light" w:hAnsi="Acumin Pro Light" w:cs="Calibri"/>
           <w:i/>
           <w:iCs/>
+          <w:sz w:val="22"/>
+          <w:szCs w:val="22"/>
         </w:rPr>
         <w:t>94</w:t>
       </w:r>
       <w:r>
         <w:rPr>
-          <w:rFonts w:ascii="Calibri" w:cs="Calibri"/>
+          <w:rFonts w:ascii="Acumin Pro Light" w:hAnsi="Acumin Pro Light" w:cs="Calibri"/>
+          <w:sz w:val="22"/>
+          <w:szCs w:val="22"/>
         </w:rPr>
         <w:t>(2), 469–480. https://doi.org/10.1007/s11192-012-0859-6</w:t>
       </w:r>
@@ -7445,40 +7797,52 @@
       <w:pPr>
         <w:pStyle w:val="Bibliography"/>
         <w:rPr>
-          <w:rFonts w:ascii="Calibri" w:cs="Calibri"/>
-        </w:rPr>
-      </w:pPr>
-      <w:r>
-        <w:rPr>
-          <w:rFonts w:ascii="Calibri" w:cs="Calibri"/>
+          <w:rFonts w:ascii="Acumin Pro Light" w:hAnsi="Acumin Pro Light" w:cs="Calibri"/>
+          <w:sz w:val="22"/>
+          <w:szCs w:val="22"/>
+        </w:rPr>
+      </w:pPr>
+      <w:r>
+        <w:rPr>
+          <w:rFonts w:ascii="Acumin Pro Light" w:hAnsi="Acumin Pro Light" w:cs="Calibri"/>
+          <w:sz w:val="22"/>
+          <w:szCs w:val="22"/>
         </w:rPr>
         <w:t xml:space="preserve">Perruchas, F., Consoli, D., &amp; Barbieri, N. (2020). Specialisation, diversification and the ladder of green technology development. </w:t>
       </w:r>
       <w:r>
         <w:rPr>
-          <w:rFonts w:ascii="Calibri" w:cs="Calibri"/>
+          <w:rFonts w:ascii="Acumin Pro Light" w:hAnsi="Acumin Pro Light" w:cs="Calibri"/>
           <w:i/>
           <w:iCs/>
+          <w:sz w:val="22"/>
+          <w:szCs w:val="22"/>
         </w:rPr>
         <w:t>Research Policy</w:t>
       </w:r>
       <w:r>
         <w:rPr>
-          <w:rFonts w:ascii="Calibri" w:cs="Calibri"/>
+          <w:rFonts w:ascii="Acumin Pro Light" w:hAnsi="Acumin Pro Light" w:cs="Calibri"/>
+          <w:sz w:val="22"/>
+          <w:szCs w:val="22"/>
         </w:rPr>
         <w:t xml:space="preserve">, </w:t>
       </w:r>
       <w:r>
         <w:rPr>
-          <w:rFonts w:ascii="Calibri" w:cs="Calibri"/>
+          <w:rFonts w:ascii="Acumin Pro Light" w:hAnsi="Acumin Pro Light" w:cs="Calibri"/>
           <w:i/>
           <w:iCs/>
+          <w:sz w:val="22"/>
+          <w:szCs w:val="22"/>
         </w:rPr>
         <w:t>49</w:t>
       </w:r>
       <w:r>
         <w:rPr>
-          <w:rFonts w:ascii="Calibri" w:cs="Calibri"/>
+          <w:rFonts w:ascii="Acumin Pro Light" w:hAnsi="Acumin Pro Light" w:cs="Calibri"/>
+          <w:sz w:val="22"/>
+          <w:szCs w:val="22"/>
         </w:rPr>
         <w:t>(3), 103922. https://doi.org/10.1016/j.respol.2020.103922</w:t>
       </w:r>
@@ -7487,26 +7851,35 @@
       <w:pPr>
         <w:pStyle w:val="Bibliography"/>
         <w:rPr>
-          <w:rFonts w:ascii="Calibri" w:cs="Calibri"/>
-        </w:rPr>
-      </w:pPr>
-      <w:r>
-        <w:rPr>
-          <w:rFonts w:ascii="Calibri" w:cs="Calibri"/>
-        </w:rPr>
+          <w:rFonts w:ascii="Acumin Pro Light" w:hAnsi="Acumin Pro Light" w:cs="Calibri"/>
+          <w:sz w:val="22"/>
+          <w:szCs w:val="22"/>
+        </w:rPr>
+      </w:pPr>
+      <w:r>
+        <w:rPr>
+          <w:rFonts w:ascii="Acumin Pro Light" w:hAnsi="Acumin Pro Light" w:cs="Calibri"/>
+          <w:sz w:val="22"/>
+          <w:szCs w:val="22"/>
+        </w:rPr>
+        <w:lastRenderedPageBreak/>
         <w:t xml:space="preserve">Ranaei, S., Suominen, A., Porter, A., &amp; Carley, S. (2019). Evaluating technological emergence using text analytics: Two case technologies and three approaches. </w:t>
       </w:r>
       <w:r>
         <w:rPr>
-          <w:rFonts w:ascii="Calibri" w:cs="Calibri"/>
+          <w:rFonts w:ascii="Acumin Pro Light" w:hAnsi="Acumin Pro Light" w:cs="Calibri"/>
           <w:i/>
           <w:iCs/>
+          <w:sz w:val="22"/>
+          <w:szCs w:val="22"/>
         </w:rPr>
         <w:t>Scientometrics</w:t>
       </w:r>
       <w:r>
         <w:rPr>
-          <w:rFonts w:ascii="Calibri" w:cs="Calibri"/>
+          <w:rFonts w:ascii="Acumin Pro Light" w:hAnsi="Acumin Pro Light" w:cs="Calibri"/>
+          <w:sz w:val="22"/>
+          <w:szCs w:val="22"/>
         </w:rPr>
         <w:t>. https://doi.org/10.1007/s11192-019-03275-w</w:t>
       </w:r>
@@ -7515,27 +7888,34 @@
       <w:pPr>
         <w:pStyle w:val="Bibliography"/>
         <w:rPr>
-          <w:rFonts w:ascii="Calibri" w:cs="Calibri"/>
-        </w:rPr>
-      </w:pPr>
-      <w:r>
-        <w:rPr>
-          <w:rFonts w:ascii="Calibri" w:cs="Calibri"/>
-        </w:rPr>
-        <w:lastRenderedPageBreak/>
+          <w:rFonts w:ascii="Acumin Pro Light" w:hAnsi="Acumin Pro Light" w:cs="Calibri"/>
+          <w:sz w:val="22"/>
+          <w:szCs w:val="22"/>
+        </w:rPr>
+      </w:pPr>
+      <w:r>
+        <w:rPr>
+          <w:rFonts w:ascii="Acumin Pro Light" w:hAnsi="Acumin Pro Light" w:cs="Calibri"/>
+          <w:sz w:val="22"/>
+          <w:szCs w:val="22"/>
+        </w:rPr>
         <w:t xml:space="preserve">Satish, S., Yao, Z., Drozdov, A., &amp; Veytsman, B. (2020). The impact of preprint servers in the formation of novel ideas. </w:t>
       </w:r>
       <w:r>
         <w:rPr>
-          <w:rFonts w:ascii="Calibri" w:cs="Calibri"/>
+          <w:rFonts w:ascii="Acumin Pro Light" w:hAnsi="Acumin Pro Light" w:cs="Calibri"/>
           <w:i/>
           <w:iCs/>
+          <w:sz w:val="22"/>
+          <w:szCs w:val="22"/>
         </w:rPr>
         <w:t>BioRxiv</w:t>
       </w:r>
       <w:r>
         <w:rPr>
-          <w:rFonts w:ascii="Calibri" w:cs="Calibri"/>
+          <w:rFonts w:ascii="Acumin Pro Light" w:hAnsi="Acumin Pro Light" w:cs="Calibri"/>
+          <w:sz w:val="22"/>
+          <w:szCs w:val="22"/>
         </w:rPr>
         <w:t>, 2020.10.08.330696. https://doi.org/10.1101/2020.10.08.330696</w:t>
       </w:r>
@@ -7544,40 +7924,52 @@
       <w:pPr>
         <w:pStyle w:val="Bibliography"/>
         <w:rPr>
-          <w:rFonts w:ascii="Calibri" w:cs="Calibri"/>
-        </w:rPr>
-      </w:pPr>
-      <w:r>
-        <w:rPr>
-          <w:rFonts w:ascii="Calibri" w:cs="Calibri"/>
+          <w:rFonts w:ascii="Acumin Pro Light" w:hAnsi="Acumin Pro Light" w:cs="Calibri"/>
+          <w:sz w:val="22"/>
+          <w:szCs w:val="22"/>
+        </w:rPr>
+      </w:pPr>
+      <w:r>
+        <w:rPr>
+          <w:rFonts w:ascii="Acumin Pro Light" w:hAnsi="Acumin Pro Light" w:cs="Calibri"/>
+          <w:sz w:val="22"/>
+          <w:szCs w:val="22"/>
         </w:rPr>
         <w:t xml:space="preserve">Stek, P. E., &amp; van Geenhuizen, M. S. (2016). The influence of international research interaction on national innovation performance: A bibliometric approach. </w:t>
       </w:r>
       <w:r>
         <w:rPr>
-          <w:rFonts w:ascii="Calibri" w:cs="Calibri"/>
+          <w:rFonts w:ascii="Acumin Pro Light" w:hAnsi="Acumin Pro Light" w:cs="Calibri"/>
           <w:i/>
           <w:iCs/>
+          <w:sz w:val="22"/>
+          <w:szCs w:val="22"/>
         </w:rPr>
         <w:t>Technological Forecasting and Social Change</w:t>
       </w:r>
       <w:r>
         <w:rPr>
-          <w:rFonts w:ascii="Calibri" w:cs="Calibri"/>
+          <w:rFonts w:ascii="Acumin Pro Light" w:hAnsi="Acumin Pro Light" w:cs="Calibri"/>
+          <w:sz w:val="22"/>
+          <w:szCs w:val="22"/>
         </w:rPr>
         <w:t xml:space="preserve">, </w:t>
       </w:r>
       <w:r>
         <w:rPr>
-          <w:rFonts w:ascii="Calibri" w:cs="Calibri"/>
+          <w:rFonts w:ascii="Acumin Pro Light" w:hAnsi="Acumin Pro Light" w:cs="Calibri"/>
           <w:i/>
           <w:iCs/>
+          <w:sz w:val="22"/>
+          <w:szCs w:val="22"/>
         </w:rPr>
         <w:t>110</w:t>
       </w:r>
       <w:r>
         <w:rPr>
-          <w:rFonts w:ascii="Calibri" w:cs="Calibri"/>
+          <w:rFonts w:ascii="Acumin Pro Light" w:hAnsi="Acumin Pro Light" w:cs="Calibri"/>
+          <w:sz w:val="22"/>
+          <w:szCs w:val="22"/>
         </w:rPr>
         <w:t>, 61–70. https://doi.org/10.1016/j.techfore.2015.09.017</w:t>
       </w:r>
@@ -7586,26 +7978,34 @@
       <w:pPr>
         <w:pStyle w:val="Bibliography"/>
         <w:rPr>
-          <w:rFonts w:ascii="Calibri" w:cs="Calibri"/>
-        </w:rPr>
-      </w:pPr>
-      <w:r>
-        <w:rPr>
-          <w:rFonts w:ascii="Calibri" w:cs="Calibri"/>
+          <w:rFonts w:ascii="Acumin Pro Light" w:hAnsi="Acumin Pro Light" w:cs="Calibri"/>
+          <w:sz w:val="22"/>
+          <w:szCs w:val="22"/>
+        </w:rPr>
+      </w:pPr>
+      <w:r>
+        <w:rPr>
+          <w:rFonts w:ascii="Acumin Pro Light" w:hAnsi="Acumin Pro Light" w:cs="Calibri"/>
+          <w:sz w:val="22"/>
+          <w:szCs w:val="22"/>
         </w:rPr>
         <w:t xml:space="preserve">Surana, K., Doblinger, C., Anadon, L. D., &amp; Hultman, N. (2020). Effects of technology complexity on the emergence and evolution of wind industry manufacturing locations along global value chains. </w:t>
       </w:r>
       <w:r>
         <w:rPr>
-          <w:rFonts w:ascii="Calibri" w:cs="Calibri"/>
+          <w:rFonts w:ascii="Acumin Pro Light" w:hAnsi="Acumin Pro Light" w:cs="Calibri"/>
           <w:i/>
           <w:iCs/>
+          <w:sz w:val="22"/>
+          <w:szCs w:val="22"/>
         </w:rPr>
         <w:t>Nature Energy</w:t>
       </w:r>
       <w:r>
         <w:rPr>
-          <w:rFonts w:ascii="Calibri" w:cs="Calibri"/>
+          <w:rFonts w:ascii="Acumin Pro Light" w:hAnsi="Acumin Pro Light" w:cs="Calibri"/>
+          <w:sz w:val="22"/>
+          <w:szCs w:val="22"/>
         </w:rPr>
         <w:t>, 1–11. https://doi.org/10.1038/s41560-020-00685-6</w:t>
       </w:r>
@@ -7614,40 +8014,52 @@
       <w:pPr>
         <w:pStyle w:val="Bibliography"/>
         <w:rPr>
-          <w:rFonts w:ascii="Calibri" w:cs="Calibri"/>
-        </w:rPr>
-      </w:pPr>
-      <w:r>
-        <w:rPr>
-          <w:rFonts w:ascii="Calibri" w:cs="Calibri"/>
+          <w:rFonts w:ascii="Acumin Pro Light" w:hAnsi="Acumin Pro Light" w:cs="Calibri"/>
+          <w:sz w:val="22"/>
+          <w:szCs w:val="22"/>
+        </w:rPr>
+      </w:pPr>
+      <w:r>
+        <w:rPr>
+          <w:rFonts w:ascii="Acumin Pro Light" w:hAnsi="Acumin Pro Light" w:cs="Calibri"/>
+          <w:sz w:val="22"/>
+          <w:szCs w:val="22"/>
         </w:rPr>
         <w:t xml:space="preserve">Talley, E. M., Newman, D., Mimno, D., Herr, B. W., Wallach, H. M., Burns, G. A. P. C., Leenders, A. G. M., &amp; McCallum, A. (2011). Database of NIH grants using machine-learned categories and graphical clustering. </w:t>
       </w:r>
       <w:r>
         <w:rPr>
-          <w:rFonts w:ascii="Calibri" w:cs="Calibri"/>
+          <w:rFonts w:ascii="Acumin Pro Light" w:hAnsi="Acumin Pro Light" w:cs="Calibri"/>
           <w:i/>
           <w:iCs/>
+          <w:sz w:val="22"/>
+          <w:szCs w:val="22"/>
         </w:rPr>
         <w:t>Nature Methods</w:t>
       </w:r>
       <w:r>
         <w:rPr>
-          <w:rFonts w:ascii="Calibri" w:cs="Calibri"/>
+          <w:rFonts w:ascii="Acumin Pro Light" w:hAnsi="Acumin Pro Light" w:cs="Calibri"/>
+          <w:sz w:val="22"/>
+          <w:szCs w:val="22"/>
         </w:rPr>
         <w:t xml:space="preserve">, </w:t>
       </w:r>
       <w:r>
         <w:rPr>
-          <w:rFonts w:ascii="Calibri" w:cs="Calibri"/>
+          <w:rFonts w:ascii="Acumin Pro Light" w:hAnsi="Acumin Pro Light" w:cs="Calibri"/>
           <w:i/>
           <w:iCs/>
+          <w:sz w:val="22"/>
+          <w:szCs w:val="22"/>
         </w:rPr>
         <w:t>8</w:t>
       </w:r>
       <w:r>
         <w:rPr>
-          <w:rFonts w:ascii="Calibri" w:cs="Calibri"/>
+          <w:rFonts w:ascii="Acumin Pro Light" w:hAnsi="Acumin Pro Light" w:cs="Calibri"/>
+          <w:sz w:val="22"/>
+          <w:szCs w:val="22"/>
         </w:rPr>
         <w:t>(6), 443–444. https://doi.org/10.1038/nmeth.1619</w:t>
       </w:r>
@@ -7656,40 +8068,52 @@
       <w:pPr>
         <w:pStyle w:val="Bibliography"/>
         <w:rPr>
-          <w:rFonts w:ascii="Calibri" w:cs="Calibri"/>
-        </w:rPr>
-      </w:pPr>
-      <w:r>
-        <w:rPr>
-          <w:rFonts w:ascii="Calibri" w:cs="Calibri"/>
+          <w:rFonts w:ascii="Acumin Pro Light" w:hAnsi="Acumin Pro Light" w:cs="Calibri"/>
+          <w:sz w:val="22"/>
+          <w:szCs w:val="22"/>
+        </w:rPr>
+      </w:pPr>
+      <w:r>
+        <w:rPr>
+          <w:rFonts w:ascii="Acumin Pro Light" w:hAnsi="Acumin Pro Light" w:cs="Calibri"/>
+          <w:sz w:val="22"/>
+          <w:szCs w:val="22"/>
         </w:rPr>
         <w:t xml:space="preserve">Verbeek, A., Debackere, K., &amp; Luwel, M. (2004). Science cited in patents: A geographic “flow” analysis of bibliographic citation patterns in patents. </w:t>
       </w:r>
       <w:r>
         <w:rPr>
-          <w:rFonts w:ascii="Calibri" w:cs="Calibri"/>
+          <w:rFonts w:ascii="Acumin Pro Light" w:hAnsi="Acumin Pro Light" w:cs="Calibri"/>
           <w:i/>
           <w:iCs/>
+          <w:sz w:val="22"/>
+          <w:szCs w:val="22"/>
         </w:rPr>
         <w:t>Scientometrics</w:t>
       </w:r>
       <w:r>
         <w:rPr>
-          <w:rFonts w:ascii="Calibri" w:cs="Calibri"/>
+          <w:rFonts w:ascii="Acumin Pro Light" w:hAnsi="Acumin Pro Light" w:cs="Calibri"/>
+          <w:sz w:val="22"/>
+          <w:szCs w:val="22"/>
         </w:rPr>
         <w:t xml:space="preserve">, </w:t>
       </w:r>
       <w:r>
         <w:rPr>
-          <w:rFonts w:ascii="Calibri" w:cs="Calibri"/>
+          <w:rFonts w:ascii="Acumin Pro Light" w:hAnsi="Acumin Pro Light" w:cs="Calibri"/>
           <w:i/>
           <w:iCs/>
+          <w:sz w:val="22"/>
+          <w:szCs w:val="22"/>
         </w:rPr>
         <w:t>58</w:t>
       </w:r>
       <w:r>
         <w:rPr>
-          <w:rFonts w:ascii="Calibri" w:cs="Calibri"/>
+          <w:rFonts w:ascii="Acumin Pro Light" w:hAnsi="Acumin Pro Light" w:cs="Calibri"/>
+          <w:sz w:val="22"/>
+          <w:szCs w:val="22"/>
         </w:rPr>
         <w:t>(2), 241–263. https://doi.org/10.1023/a:1026232526034</w:t>
       </w:r>
@@ -7698,40 +8122,52 @@
       <w:pPr>
         <w:pStyle w:val="Bibliography"/>
         <w:rPr>
-          <w:rFonts w:ascii="Calibri" w:cs="Calibri"/>
-        </w:rPr>
-      </w:pPr>
-      <w:r>
-        <w:rPr>
-          <w:rFonts w:ascii="Calibri" w:cs="Calibri"/>
+          <w:rFonts w:ascii="Acumin Pro Light" w:hAnsi="Acumin Pro Light" w:cs="Calibri"/>
+          <w:sz w:val="22"/>
+          <w:szCs w:val="22"/>
+        </w:rPr>
+      </w:pPr>
+      <w:r>
+        <w:rPr>
+          <w:rFonts w:ascii="Acumin Pro Light" w:hAnsi="Acumin Pro Light" w:cs="Calibri"/>
+          <w:sz w:val="22"/>
+          <w:szCs w:val="22"/>
         </w:rPr>
         <w:t xml:space="preserve">Vieira, E. S., &amp; Gomes, J. A. N. F. (2009). A comparison of Scopus and Web of Science for a typical university. </w:t>
       </w:r>
       <w:r>
         <w:rPr>
-          <w:rFonts w:ascii="Calibri" w:cs="Calibri"/>
+          <w:rFonts w:ascii="Acumin Pro Light" w:hAnsi="Acumin Pro Light" w:cs="Calibri"/>
           <w:i/>
           <w:iCs/>
+          <w:sz w:val="22"/>
+          <w:szCs w:val="22"/>
         </w:rPr>
         <w:t>Scientometrics</w:t>
       </w:r>
       <w:r>
         <w:rPr>
-          <w:rFonts w:ascii="Calibri" w:cs="Calibri"/>
+          <w:rFonts w:ascii="Acumin Pro Light" w:hAnsi="Acumin Pro Light" w:cs="Calibri"/>
+          <w:sz w:val="22"/>
+          <w:szCs w:val="22"/>
         </w:rPr>
         <w:t xml:space="preserve">, </w:t>
       </w:r>
       <w:r>
         <w:rPr>
-          <w:rFonts w:ascii="Calibri" w:cs="Calibri"/>
+          <w:rFonts w:ascii="Acumin Pro Light" w:hAnsi="Acumin Pro Light" w:cs="Calibri"/>
           <w:i/>
           <w:iCs/>
+          <w:sz w:val="22"/>
+          <w:szCs w:val="22"/>
         </w:rPr>
         <w:t>81</w:t>
       </w:r>
       <w:r>
         <w:rPr>
-          <w:rFonts w:ascii="Calibri" w:cs="Calibri"/>
+          <w:rFonts w:ascii="Acumin Pro Light" w:hAnsi="Acumin Pro Light" w:cs="Calibri"/>
+          <w:sz w:val="22"/>
+          <w:szCs w:val="22"/>
         </w:rPr>
         <w:t>(2), 587–600. https://doi.org/10.1007/s11192-009-2178-0</w:t>
       </w:r>
@@ -7740,40 +8176,52 @@
       <w:pPr>
         <w:pStyle w:val="Bibliography"/>
         <w:rPr>
-          <w:rFonts w:ascii="Calibri" w:cs="Calibri"/>
-        </w:rPr>
-      </w:pPr>
-      <w:r>
-        <w:rPr>
-          <w:rFonts w:ascii="Calibri" w:cs="Calibri"/>
+          <w:rFonts w:ascii="Acumin Pro Light" w:hAnsi="Acumin Pro Light" w:cs="Calibri"/>
+          <w:sz w:val="22"/>
+          <w:szCs w:val="22"/>
+        </w:rPr>
+      </w:pPr>
+      <w:r>
+        <w:rPr>
+          <w:rFonts w:ascii="Acumin Pro Light" w:hAnsi="Acumin Pro Light" w:cs="Calibri"/>
+          <w:sz w:val="22"/>
+          <w:szCs w:val="22"/>
         </w:rPr>
         <w:t xml:space="preserve">Wallsten, S. J. (2001). An empirical test of geographic knowledge spillovers using geographic information systems and firm-level data. </w:t>
       </w:r>
       <w:r>
         <w:rPr>
-          <w:rFonts w:ascii="Calibri" w:cs="Calibri"/>
+          <w:rFonts w:ascii="Acumin Pro Light" w:hAnsi="Acumin Pro Light" w:cs="Calibri"/>
           <w:i/>
           <w:iCs/>
+          <w:sz w:val="22"/>
+          <w:szCs w:val="22"/>
         </w:rPr>
         <w:t>Regional Science and Urban Economics</w:t>
       </w:r>
       <w:r>
         <w:rPr>
-          <w:rFonts w:ascii="Calibri" w:cs="Calibri"/>
+          <w:rFonts w:ascii="Acumin Pro Light" w:hAnsi="Acumin Pro Light" w:cs="Calibri"/>
+          <w:sz w:val="22"/>
+          <w:szCs w:val="22"/>
         </w:rPr>
         <w:t xml:space="preserve">, </w:t>
       </w:r>
       <w:r>
         <w:rPr>
-          <w:rFonts w:ascii="Calibri" w:cs="Calibri"/>
+          <w:rFonts w:ascii="Acumin Pro Light" w:hAnsi="Acumin Pro Light" w:cs="Calibri"/>
           <w:i/>
           <w:iCs/>
+          <w:sz w:val="22"/>
+          <w:szCs w:val="22"/>
         </w:rPr>
         <w:t>31</w:t>
       </w:r>
       <w:r>
         <w:rPr>
-          <w:rFonts w:ascii="Calibri" w:cs="Calibri"/>
+          <w:rFonts w:ascii="Acumin Pro Light" w:hAnsi="Acumin Pro Light" w:cs="Calibri"/>
+          <w:sz w:val="22"/>
+          <w:szCs w:val="22"/>
         </w:rPr>
         <w:t>(5), 571–599. https://doi.org/10.1016/S0166-0462(00)00074-0</w:t>
       </w:r>
@@ -7782,41 +8230,53 @@
       <w:pPr>
         <w:pStyle w:val="Bibliography"/>
         <w:rPr>
-          <w:rFonts w:ascii="Calibri" w:cs="Calibri"/>
-        </w:rPr>
-      </w:pPr>
-      <w:r>
-        <w:rPr>
-          <w:rFonts w:ascii="Calibri" w:cs="Calibri"/>
+          <w:rFonts w:ascii="Acumin Pro Light" w:hAnsi="Acumin Pro Light" w:cs="Calibri"/>
+          <w:sz w:val="22"/>
+          <w:szCs w:val="22"/>
+        </w:rPr>
+      </w:pPr>
+      <w:r>
+        <w:rPr>
+          <w:rFonts w:ascii="Acumin Pro Light" w:hAnsi="Acumin Pro Light" w:cs="Calibri"/>
+          <w:sz w:val="22"/>
+          <w:szCs w:val="22"/>
         </w:rPr>
         <w:lastRenderedPageBreak/>
         <w:t xml:space="preserve">Wouden, F. van der, &amp; Rigby, D. L. (2020). Inventor mobility and productivity: A long-run perspective. </w:t>
       </w:r>
       <w:r>
         <w:rPr>
-          <w:rFonts w:ascii="Calibri" w:cs="Calibri"/>
+          <w:rFonts w:ascii="Acumin Pro Light" w:hAnsi="Acumin Pro Light" w:cs="Calibri"/>
           <w:i/>
           <w:iCs/>
+          <w:sz w:val="22"/>
+          <w:szCs w:val="22"/>
         </w:rPr>
         <w:t>Industry and Innovation</w:t>
       </w:r>
       <w:r>
         <w:rPr>
-          <w:rFonts w:ascii="Calibri" w:cs="Calibri"/>
+          <w:rFonts w:ascii="Acumin Pro Light" w:hAnsi="Acumin Pro Light" w:cs="Calibri"/>
+          <w:sz w:val="22"/>
+          <w:szCs w:val="22"/>
         </w:rPr>
         <w:t xml:space="preserve">, </w:t>
       </w:r>
       <w:r>
         <w:rPr>
-          <w:rFonts w:ascii="Calibri" w:cs="Calibri"/>
+          <w:rFonts w:ascii="Acumin Pro Light" w:hAnsi="Acumin Pro Light" w:cs="Calibri"/>
           <w:i/>
           <w:iCs/>
+          <w:sz w:val="22"/>
+          <w:szCs w:val="22"/>
         </w:rPr>
         <w:t>0</w:t>
       </w:r>
       <w:r>
         <w:rPr>
-          <w:rFonts w:ascii="Calibri" w:cs="Calibri"/>
+          <w:rFonts w:ascii="Acumin Pro Light" w:hAnsi="Acumin Pro Light" w:cs="Calibri"/>
+          <w:sz w:val="22"/>
+          <w:szCs w:val="22"/>
         </w:rPr>
         <w:t>(0), 1–27. https://doi.org/10.1080/13662716.2020.1789451</w:t>
       </w:r>
@@ -7825,26 +8285,34 @@
       <w:pPr>
         <w:pStyle w:val="Bibliography"/>
         <w:rPr>
-          <w:rFonts w:ascii="Calibri" w:cs="Calibri"/>
-        </w:rPr>
-      </w:pPr>
-      <w:r>
-        <w:rPr>
-          <w:rFonts w:ascii="Calibri" w:cs="Calibri"/>
+          <w:rFonts w:ascii="Acumin Pro Light" w:hAnsi="Acumin Pro Light" w:cs="Calibri"/>
+          <w:sz w:val="22"/>
+          <w:szCs w:val="22"/>
+        </w:rPr>
+      </w:pPr>
+      <w:r>
+        <w:rPr>
+          <w:rFonts w:ascii="Acumin Pro Light" w:hAnsi="Acumin Pro Light" w:cs="Calibri"/>
+          <w:sz w:val="22"/>
+          <w:szCs w:val="22"/>
         </w:rPr>
         <w:t xml:space="preserve">Yin, Y., Dong, Y., Wang, K., Wang, D., &amp; Jones, B. F. (2020, September 17). Quantifying uses of science beyond science. </w:t>
       </w:r>
       <w:r>
         <w:rPr>
-          <w:rFonts w:ascii="Calibri" w:cs="Calibri"/>
+          <w:rFonts w:ascii="Acumin Pro Light" w:hAnsi="Acumin Pro Light" w:cs="Calibri"/>
           <w:i/>
           <w:iCs/>
+          <w:sz w:val="22"/>
+          <w:szCs w:val="22"/>
         </w:rPr>
         <w:t>The 7th Satellite on Quantifying Success</w:t>
       </w:r>
       <w:r>
         <w:rPr>
-          <w:rFonts w:ascii="Calibri" w:cs="Calibri"/>
+          <w:rFonts w:ascii="Acumin Pro Light" w:hAnsi="Acumin Pro Light" w:cs="Calibri"/>
+          <w:sz w:val="22"/>
+          <w:szCs w:val="22"/>
         </w:rPr>
         <w:t>. NetSci 2020.</w:t>
       </w:r>
@@ -7853,40 +8321,52 @@
       <w:pPr>
         <w:pStyle w:val="Bibliography"/>
         <w:rPr>
-          <w:rFonts w:ascii="Calibri" w:cs="Calibri"/>
-        </w:rPr>
-      </w:pPr>
-      <w:r>
-        <w:rPr>
-          <w:rFonts w:ascii="Calibri" w:cs="Calibri"/>
+          <w:rFonts w:ascii="Acumin Pro Light" w:hAnsi="Acumin Pro Light" w:cs="Calibri"/>
+          <w:sz w:val="22"/>
+          <w:szCs w:val="22"/>
+        </w:rPr>
+      </w:pPr>
+      <w:r>
+        <w:rPr>
+          <w:rFonts w:ascii="Acumin Pro Light" w:hAnsi="Acumin Pro Light" w:cs="Calibri"/>
+          <w:sz w:val="22"/>
+          <w:szCs w:val="22"/>
         </w:rPr>
         <w:t xml:space="preserve">Zhang, Y., Zhang, G., Chen, H., Porter, A. L., Zhu, D., &amp; Lu, J. (2016). Topic analysis and forecasting for science, technology and innovation: Methodology with a case study focusing on big data research. </w:t>
       </w:r>
       <w:r>
         <w:rPr>
-          <w:rFonts w:ascii="Calibri" w:cs="Calibri"/>
+          <w:rFonts w:ascii="Acumin Pro Light" w:hAnsi="Acumin Pro Light" w:cs="Calibri"/>
           <w:i/>
           <w:iCs/>
+          <w:sz w:val="22"/>
+          <w:szCs w:val="22"/>
         </w:rPr>
         <w:t>Technological Forecasting and Social Change</w:t>
       </w:r>
       <w:r>
         <w:rPr>
-          <w:rFonts w:ascii="Calibri" w:cs="Calibri"/>
+          <w:rFonts w:ascii="Acumin Pro Light" w:hAnsi="Acumin Pro Light" w:cs="Calibri"/>
+          <w:sz w:val="22"/>
+          <w:szCs w:val="22"/>
         </w:rPr>
         <w:t xml:space="preserve">, </w:t>
       </w:r>
       <w:r>
         <w:rPr>
-          <w:rFonts w:ascii="Calibri" w:cs="Calibri"/>
+          <w:rFonts w:ascii="Acumin Pro Light" w:hAnsi="Acumin Pro Light" w:cs="Calibri"/>
           <w:i/>
           <w:iCs/>
+          <w:sz w:val="22"/>
+          <w:szCs w:val="22"/>
         </w:rPr>
         <w:t>105</w:t>
       </w:r>
       <w:r>
         <w:rPr>
-          <w:rFonts w:ascii="Calibri" w:cs="Calibri"/>
+          <w:rFonts w:ascii="Acumin Pro Light" w:hAnsi="Acumin Pro Light" w:cs="Calibri"/>
+          <w:sz w:val="22"/>
+          <w:szCs w:val="22"/>
         </w:rPr>
         <w:t>, 179–191. https://doi.org/10.1016/j.techfore.2016.01.015</w:t>
       </w:r>
@@ -7910,6 +8390,8 @@
           <w:b/>
           <w:bCs/>
           <w:color w:val="000000"/>
+          <w:sz w:val="22"/>
+          <w:szCs w:val="22"/>
           <w:u w:color="0000E9"/>
         </w:rPr>
         <w:fldChar w:fldCharType="end"/>
@@ -7924,416 +8406,6 @@
     </w:sectPr>
   </w:body>
 </w:document>
-</file>
-
-<file path=word/comments.xml><?xml version="1.0" encoding="utf-8"?>
-<w:comments xmlns:wpc="http://schemas.microsoft.com/office/word/2010/wordprocessingCanvas" xmlns:cx="http://schemas.microsoft.com/office/drawing/2014/chartex" xmlns:cx1="http://schemas.microsoft.com/office/drawing/2015/9/8/chartex" xmlns:cx2="http://schemas.microsoft.com/office/drawing/2015/10/21/chartex" xmlns:cx3="http://schemas.microsoft.com/office/drawing/2016/5/9/chartex" xmlns:cx4="http://schemas.microsoft.com/office/drawing/2016/5/10/chartex" xmlns:cx5="http://schemas.microsoft.com/office/drawing/2016/5/11/chartex" xmlns:cx6="http://schemas.microsoft.com/office/drawing/2016/5/12/chartex" xmlns:cx7="http://schemas.microsoft.com/office/drawing/2016/5/13/chartex" xmlns:cx8="http://schemas.microsoft.com/office/drawing/2016/5/14/chartex" xmlns:mc="http://schemas.openxmlformats.org/markup-compatibility/2006" xmlns:aink="http://schemas.microsoft.com/office/drawing/2016/ink" xmlns:am3d="http://schemas.microsoft.com/office/drawing/2017/model3d" xmlns:o="urn:schemas-microsoft-com:office:office" xmlns:r="http://schemas.openxmlformats.org/officeDocument/2006/relationships" xmlns:m="http://schemas.openxmlformats.org/officeDocument/2006/math" xmlns:v="urn:schemas-microsoft-com:vml" xmlns:wp14="http://schemas.microsoft.com/office/word/2010/wordprocessingDrawing" xmlns:wp="http://schemas.openxmlformats.org/drawingml/2006/wordprocessingDrawing" xmlns:w10="urn:schemas-microsoft-com:office:word" xmlns:w="http://schemas.openxmlformats.org/wordprocessingml/2006/main" xmlns:w14="http://schemas.microsoft.com/office/word/2010/wordml" xmlns:w15="http://schemas.microsoft.com/office/word/2012/wordml" xmlns:w16cex="http://schemas.microsoft.com/office/word/2018/wordml/cex" xmlns:w16cid="http://schemas.microsoft.com/office/word/2016/wordml/cid" xmlns:w16="http://schemas.microsoft.com/office/word/2018/wordml" xmlns:w16se="http://schemas.microsoft.com/office/word/2015/wordml/symex" xmlns:wpg="http://schemas.microsoft.com/office/word/2010/wordprocessingGroup" xmlns:wpi="http://schemas.microsoft.com/office/word/2010/wordprocessingInk" xmlns:wne="http://schemas.microsoft.com/office/word/2006/wordml" xmlns:wps="http://schemas.microsoft.com/office/word/2010/wordprocessingShape" mc:Ignorable="w14 w15 w16se w16cid w16 w16cex wp14">
-  <w:comment w:id="0" w:author="Seth  Schimmel" w:date="2021-01-04T16:55:00Z" w:initials="SS">
-    <w:p>
-      <w:pPr>
-        <w:pStyle w:val="CommentText"/>
-      </w:pPr>
-      <w:r>
-        <w:rPr>
-          <w:rStyle w:val="CommentReference"/>
-        </w:rPr>
-        <w:annotationRef/>
-      </w:r>
-      <w:r>
-        <w:t>Leaning in to the linked-data</w:t>
-      </w:r>
-      <w:r>
-        <w:t xml:space="preserve"> dimension of this tool can help toward an end like this – which </w:t>
-      </w:r>
-      <w:r>
-        <w:t>technologies/</w:t>
-      </w:r>
-      <w:r>
-        <w:t>terms/literatures are emerging where</w:t>
-      </w:r>
-      <w:r>
-        <w:t>, and which subject headings from major vocabularies are popping up in grants?</w:t>
-      </w:r>
-    </w:p>
-  </w:comment>
-  <w:comment w:id="1" w:author="Seth  Schimmel" w:date="2021-01-04T16:52:00Z" w:initials="SS">
-    <w:p>
-      <w:pPr>
-        <w:pStyle w:val="CommentText"/>
-      </w:pPr>
-      <w:r>
-        <w:rPr>
-          <w:rStyle w:val="CommentReference"/>
-        </w:rPr>
-        <w:annotationRef/>
-      </w:r>
-      <w:r>
-        <w:t>Expand with early 2000s take on how spillover research could be misleading to S&amp;T/innovation policy (</w:t>
-      </w:r>
-      <w:proofErr w:type="spellStart"/>
-      <w:r>
-        <w:t>Breschi</w:t>
-      </w:r>
-      <w:proofErr w:type="spellEnd"/>
-      <w:r>
-        <w:t>, 2001) etc.</w:t>
-      </w:r>
-    </w:p>
-  </w:comment>
-  <w:comment w:id="2" w:author="Seth  Schimmel" w:date="2021-01-04T17:48:00Z" w:initials="SS">
-    <w:p>
-      <w:pPr>
-        <w:pStyle w:val="CommentText"/>
-      </w:pPr>
-      <w:r>
-        <w:rPr>
-          <w:rStyle w:val="CommentReference"/>
-        </w:rPr>
-        <w:annotationRef/>
-      </w:r>
-      <w:r>
-        <w:t xml:space="preserve">I realized late that the SBIR program is an initiative participated in by more agencies than just NSF.  I can get data for all SBIR related awards from </w:t>
-      </w:r>
-      <w:proofErr w:type="spellStart"/>
-      <w:r>
-        <w:t>SBIR.gov’s</w:t>
-      </w:r>
-      <w:proofErr w:type="spellEnd"/>
-      <w:r>
-        <w:t xml:space="preserve"> API, while losing some of the details about NSF.    Perhaps I can switch and be able to paint a broader picture of innovation funding…or, staying put with NSF would allow me to ask intra-agency level questions, though.</w:t>
-      </w:r>
-    </w:p>
-    <w:p>
-      <w:pPr>
-        <w:pStyle w:val="CommentText"/>
-      </w:pPr>
-    </w:p>
-    <w:p>
-      <w:pPr>
-        <w:pStyle w:val="CommentText"/>
-      </w:pPr>
-      <w:r>
-        <w:rPr>
-          <w:u w:val="single"/>
-        </w:rPr>
-        <w:t>Pro</w:t>
-      </w:r>
-      <w:r>
-        <w:rPr>
-          <w:u w:val="single"/>
-        </w:rPr>
-        <w:t xml:space="preserve"> of switching</w:t>
-      </w:r>
-      <w:r>
-        <w:t>: Broader data, SBIR.gov includes keywords already (can compare it to the techniques I’m using as a section of the work)</w:t>
-      </w:r>
-    </w:p>
-    <w:p>
-      <w:pPr>
-        <w:pStyle w:val="CommentText"/>
-      </w:pPr>
-      <w:r>
-        <w:rPr>
-          <w:u w:val="single"/>
-        </w:rPr>
-        <w:t>Con:</w:t>
-      </w:r>
-      <w:r>
-        <w:t xml:space="preserve"> </w:t>
-      </w:r>
-      <w:proofErr w:type="gramStart"/>
-      <w:r>
-        <w:t>Generally</w:t>
-      </w:r>
-      <w:proofErr w:type="gramEnd"/>
-      <w:r>
-        <w:t xml:space="preserve"> lose the granularity of intra-agency details</w:t>
-      </w:r>
-    </w:p>
-  </w:comment>
-  <w:comment w:id="3" w:author="Seth  Schimmel" w:date="2021-01-04T17:18:00Z" w:initials="SS">
-    <w:p>
-      <w:pPr>
-        <w:pStyle w:val="CommentText"/>
-      </w:pPr>
-      <w:r>
-        <w:rPr>
-          <w:rStyle w:val="CommentReference"/>
-        </w:rPr>
-        <w:annotationRef/>
-      </w:r>
-      <w:proofErr w:type="spellStart"/>
-      <w:r>
-        <w:t>Wallsten</w:t>
-      </w:r>
-      <w:proofErr w:type="spellEnd"/>
-      <w:r>
-        <w:t xml:space="preserve"> is specifically about SBIR-funded firms; need to investigate whether any significant follow up on SBIR specifically followed that paper by </w:t>
-      </w:r>
-      <w:proofErr w:type="spellStart"/>
-      <w:r>
-        <w:t>Wallsten</w:t>
-      </w:r>
-      <w:proofErr w:type="spellEnd"/>
-      <w:r>
-        <w:t xml:space="preserve"> or others, reference in final work</w:t>
-      </w:r>
-    </w:p>
-  </w:comment>
-  <w:comment w:id="4" w:author="Seth  Schimmel" w:date="2021-01-04T17:46:00Z" w:initials="SS">
-    <w:p>
-      <w:pPr>
-        <w:autoSpaceDE w:val="0"/>
-        <w:autoSpaceDN w:val="0"/>
-        <w:adjustRightInd w:val="0"/>
-        <w:rPr>
-          <w:rFonts w:ascii="Times New Roman" w:hAnsi="Times New Roman" w:cs="Times New Roman"/>
-          <w:sz w:val="20"/>
-          <w:szCs w:val="20"/>
-        </w:rPr>
-      </w:pPr>
-      <w:r>
-        <w:rPr>
-          <w:rStyle w:val="CommentReference"/>
-        </w:rPr>
-        <w:annotationRef/>
-      </w:r>
-      <w:r>
-        <w:t xml:space="preserve">E.g. </w:t>
-      </w:r>
-      <w:proofErr w:type="spellStart"/>
-      <w:r>
-        <w:t>Anselin</w:t>
-      </w:r>
-      <w:proofErr w:type="spellEnd"/>
-      <w:r>
-        <w:t>, while also examining how university characteristics affect the innovation profile of a given MSA notes “</w:t>
-      </w:r>
-      <w:r>
-        <w:rPr>
-          <w:rFonts w:ascii="Times New Roman" w:hAnsi="Times New Roman" w:cs="Times New Roman"/>
-          <w:sz w:val="20"/>
-          <w:szCs w:val="20"/>
-        </w:rPr>
-        <w:t>Specifically, as evidenced at the two-digit SIC level, no university spillover effects are at work in the Drugs and Chemicals (SIC28) and in the Machinery (SIC35) sectors. On the contrary, very strong and significant university research spillovers are evidenced in the Electronics (SIC36) and the Instruments (SIC38) industries. These spillovers extend the boundary of the MSA within a 75-mile</w:t>
-      </w:r>
-    </w:p>
-    <w:p>
-      <w:pPr>
-        <w:pStyle w:val="CommentText"/>
-      </w:pPr>
-      <w:r>
-        <w:rPr>
-          <w:rFonts w:ascii="Times New Roman" w:hAnsi="Times New Roman" w:cs="Times New Roman"/>
-        </w:rPr>
-        <w:t>range from the central city.”</w:t>
-      </w:r>
-    </w:p>
-  </w:comment>
-  <w:comment w:id="5" w:author="Seth  Schimmel" w:date="2020-12-23T17:26:00Z" w:initials="SS">
-    <w:p>
-      <w:pPr>
-        <w:pStyle w:val="CommentText"/>
-        <w:rPr>
-          <w:u w:val="single"/>
-        </w:rPr>
-      </w:pPr>
-      <w:r>
-        <w:rPr>
-          <w:rStyle w:val="CommentReference"/>
-        </w:rPr>
-        <w:annotationRef/>
-      </w:r>
-      <w:r>
-        <w:rPr>
-          <w:u w:val="single"/>
-        </w:rPr>
-        <w:t>Capstone</w:t>
-      </w:r>
-      <w:r>
-        <w:rPr>
-          <w:u w:val="single"/>
-        </w:rPr>
-        <w:t xml:space="preserve"> can be: </w:t>
-      </w:r>
-    </w:p>
-    <w:p>
-      <w:pPr>
-        <w:pStyle w:val="CommentText"/>
-      </w:pPr>
-      <w:r>
-        <w:t>some characteristic analysis</w:t>
-      </w:r>
-      <w:r>
-        <w:t xml:space="preserve"> by me</w:t>
-      </w:r>
-    </w:p>
-    <w:p>
-      <w:pPr>
-        <w:pStyle w:val="CommentText"/>
-      </w:pPr>
-      <w:r>
-        <w:t>+</w:t>
-      </w:r>
-    </w:p>
-    <w:p>
-      <w:pPr>
-        <w:pStyle w:val="CommentText"/>
-      </w:pPr>
-      <w:r>
-        <w:t>Exploration / foregrounding is a curatorial practice, reflective of my reading of a literature and understanding of the major sources of data/information relevant to those also interested in that field</w:t>
-      </w:r>
-      <w:r>
-        <w:t>, with the intent of opening up other avenues for related questions/information retrieval for others</w:t>
-      </w:r>
-    </w:p>
-  </w:comment>
-  <w:comment w:id="6" w:author="Seth  Schimmel" w:date="2020-12-23T17:13:00Z" w:initials="SS">
-    <w:p>
-      <w:pPr>
-        <w:pStyle w:val="Heading2"/>
-        <w:shd w:val="clear" w:color="auto" w:fill="FFFFFF"/>
-        <w:rPr>
-          <w:b w:val="0"/>
-          <w:bCs w:val="0"/>
-        </w:rPr>
-      </w:pPr>
-      <w:r>
-        <w:rPr>
-          <w:rStyle w:val="CommentReference"/>
-        </w:rPr>
-        <w:annotationRef/>
-      </w:r>
-      <w:r>
-        <w:rPr>
-          <w:b w:val="0"/>
-          <w:bCs w:val="0"/>
-        </w:rPr>
-        <w:t>Could use an existing robust language model to perform word-similarity on award keywords + basic S&amp;T related areas and query the API with related policies at the state-level….</w:t>
-      </w:r>
-    </w:p>
-    <w:p>
-      <w:pPr>
-        <w:pStyle w:val="Heading2"/>
-        <w:shd w:val="clear" w:color="auto" w:fill="FFFFFF"/>
-      </w:pPr>
-    </w:p>
-    <w:p>
-      <w:pPr>
-        <w:pStyle w:val="Heading2"/>
-        <w:shd w:val="clear" w:color="auto" w:fill="FFFFFF"/>
-      </w:pPr>
-    </w:p>
-    <w:p>
-      <w:pPr>
-        <w:pStyle w:val="Heading2"/>
-        <w:shd w:val="clear" w:color="auto" w:fill="FFFFFF"/>
-        <w:rPr>
-          <w:rFonts w:ascii="Source Sans Pro" w:hAnsi="Source Sans Pro"/>
-          <w:color w:val="222222"/>
-        </w:rPr>
-      </w:pPr>
-      <w:r>
-        <w:rPr>
-          <w:b w:val="0"/>
-          <w:bCs w:val="0"/>
-          <w:u w:val="single"/>
-        </w:rPr>
-        <w:t>Example</w:t>
-      </w:r>
-      <w:r>
-        <w:rPr>
-          <w:b w:val="0"/>
-          <w:bCs w:val="0"/>
-          <w:u w:val="single"/>
-        </w:rPr>
-        <w:t xml:space="preserve"> of subject areas included in database:</w:t>
-      </w:r>
-      <w:r>
-        <w:t xml:space="preserve"> </w:t>
-      </w:r>
-      <w:r>
-        <w:rPr>
-          <w:rFonts w:ascii="Source Sans Pro" w:hAnsi="Source Sans Pro"/>
-          <w:b w:val="0"/>
-          <w:bCs w:val="0"/>
-          <w:color w:val="222222"/>
-        </w:rPr>
-        <w:t>Patents, Science, Technology, Telecommunications, Telecommunications companies, Telecommunications infrastructure, Telecommunications services, Telecommuting</w:t>
-      </w:r>
-    </w:p>
-    <w:p>
-      <w:pPr>
-        <w:pStyle w:val="CommentText"/>
-      </w:pPr>
-    </w:p>
-  </w:comment>
-  <w:comment w:id="7" w:author="Seth  Schimmel" w:date="2021-01-04T17:55:00Z" w:initials="SS">
-    <w:p>
-      <w:r>
-        <w:rPr>
-          <w:rStyle w:val="CommentReference"/>
-        </w:rPr>
-        <w:annotationRef/>
-      </w:r>
-      <w:r>
-        <w:t xml:space="preserve">Could ask a career / mobility question… do PIs of (NSF) grant funded research tend to move around or remain stationary more or less than PIs of </w:t>
-      </w:r>
-      <w:proofErr w:type="gramStart"/>
-      <w:r>
-        <w:t>non(</w:t>
-      </w:r>
-      <w:proofErr w:type="gramEnd"/>
-      <w:r>
-        <w:t>NSF)-funded research?</w:t>
-      </w:r>
-    </w:p>
-    <w:p>
-      <w:pPr>
-        <w:pStyle w:val="CommentText"/>
-      </w:pPr>
-    </w:p>
-  </w:comment>
-</w:comments>
-</file>
-
-<file path=word/commentsExtended.xml><?xml version="1.0" encoding="utf-8"?>
-<w15:commentsEx xmlns:wpc="http://schemas.microsoft.com/office/word/2010/wordprocessingCanvas" xmlns:cx="http://schemas.microsoft.com/office/drawing/2014/chartex" xmlns:cx1="http://schemas.microsoft.com/office/drawing/2015/9/8/chartex" xmlns:cx2="http://schemas.microsoft.com/office/drawing/2015/10/21/chartex" xmlns:cx3="http://schemas.microsoft.com/office/drawing/2016/5/9/chartex" xmlns:cx4="http://schemas.microsoft.com/office/drawing/2016/5/10/chartex" xmlns:cx5="http://schemas.microsoft.com/office/drawing/2016/5/11/chartex" xmlns:cx6="http://schemas.microsoft.com/office/drawing/2016/5/12/chartex" xmlns:cx7="http://schemas.microsoft.com/office/drawing/2016/5/13/chartex" xmlns:cx8="http://schemas.microsoft.com/office/drawing/2016/5/14/chartex" xmlns:mc="http://schemas.openxmlformats.org/markup-compatibility/2006" xmlns:aink="http://schemas.microsoft.com/office/drawing/2016/ink" xmlns:am3d="http://schemas.microsoft.com/office/drawing/2017/model3d" xmlns:o="urn:schemas-microsoft-com:office:office" xmlns:r="http://schemas.openxmlformats.org/officeDocument/2006/relationships" xmlns:m="http://schemas.openxmlformats.org/officeDocument/2006/math" xmlns:v="urn:schemas-microsoft-com:vml" xmlns:wp14="http://schemas.microsoft.com/office/word/2010/wordprocessingDrawing" xmlns:wp="http://schemas.openxmlformats.org/drawingml/2006/wordprocessingDrawing" xmlns:w10="urn:schemas-microsoft-com:office:word" xmlns:w="http://schemas.openxmlformats.org/wordprocessingml/2006/main" xmlns:w14="http://schemas.microsoft.com/office/word/2010/wordml" xmlns:w15="http://schemas.microsoft.com/office/word/2012/wordml" xmlns:w16cex="http://schemas.microsoft.com/office/word/2018/wordml/cex" xmlns:w16cid="http://schemas.microsoft.com/office/word/2016/wordml/cid" xmlns:w16="http://schemas.microsoft.com/office/word/2018/wordml" xmlns:w16se="http://schemas.microsoft.com/office/word/2015/wordml/symex" xmlns:wpg="http://schemas.microsoft.com/office/word/2010/wordprocessingGroup" xmlns:wpi="http://schemas.microsoft.com/office/word/2010/wordprocessingInk" xmlns:wne="http://schemas.microsoft.com/office/word/2006/wordml" xmlns:wps="http://schemas.microsoft.com/office/word/2010/wordprocessingShape" mc:Ignorable="w14 w15 w16se w16cid w16 w16cex wp14">
-  <w15:commentEx w15:paraId="3D860242" w15:done="0"/>
-  <w15:commentEx w15:paraId="20C0DD87" w15:done="0"/>
-  <w15:commentEx w15:paraId="52747F77" w15:done="0"/>
-  <w15:commentEx w15:paraId="4A0CE17D" w15:done="0"/>
-  <w15:commentEx w15:paraId="453242DC" w15:done="0"/>
-  <w15:commentEx w15:paraId="3CAB44DE" w15:done="0"/>
-  <w15:commentEx w15:paraId="50977490" w15:done="0"/>
-  <w15:commentEx w15:paraId="4F42A450" w15:done="0"/>
-</w15:commentsEx>
-</file>
-
-<file path=word/commentsExtensible.xml><?xml version="1.0" encoding="utf-8"?>
-<w16cex:commentsExtensible xmlns:wpc="http://schemas.microsoft.com/office/word/2010/wordprocessingCanvas" xmlns:cx="http://schemas.microsoft.com/office/drawing/2014/chartex" xmlns:cx1="http://schemas.microsoft.com/office/drawing/2015/9/8/chartex" xmlns:cx2="http://schemas.microsoft.com/office/drawing/2015/10/21/chartex" xmlns:cx3="http://schemas.microsoft.com/office/drawing/2016/5/9/chartex" xmlns:cx4="http://schemas.microsoft.com/office/drawing/2016/5/10/chartex" xmlns:cx5="http://schemas.microsoft.com/office/drawing/2016/5/11/chartex" xmlns:cx6="http://schemas.microsoft.com/office/drawing/2016/5/12/chartex" xmlns:cx7="http://schemas.microsoft.com/office/drawing/2016/5/13/chartex" xmlns:cx8="http://schemas.microsoft.com/office/drawing/2016/5/14/chartex" xmlns:mc="http://schemas.openxmlformats.org/markup-compatibility/2006" xmlns:aink="http://schemas.microsoft.com/office/drawing/2016/ink" xmlns:am3d="http://schemas.microsoft.com/office/drawing/2017/model3d" xmlns:o="urn:schemas-microsoft-com:office:office" xmlns:r="http://schemas.openxmlformats.org/officeDocument/2006/relationships" xmlns:m="http://schemas.openxmlformats.org/officeDocument/2006/math" xmlns:v="urn:schemas-microsoft-com:vml" xmlns:wp14="http://schemas.microsoft.com/office/word/2010/wordprocessingDrawing" xmlns:wp="http://schemas.openxmlformats.org/drawingml/2006/wordprocessingDrawing" xmlns:w10="urn:schemas-microsoft-com:office:word" xmlns:w="http://schemas.openxmlformats.org/wordprocessingml/2006/main" xmlns:w14="http://schemas.microsoft.com/office/word/2010/wordml" xmlns:w15="http://schemas.microsoft.com/office/word/2012/wordml" xmlns:w16cex="http://schemas.microsoft.com/office/word/2018/wordml/cex" xmlns:w16cid="http://schemas.microsoft.com/office/word/2016/wordml/cid" xmlns:w16="http://schemas.microsoft.com/office/word/2018/wordml" xmlns:w16se="http://schemas.microsoft.com/office/word/2015/wordml/symex" xmlns:wpg="http://schemas.microsoft.com/office/word/2010/wordprocessingGroup" xmlns:wpi="http://schemas.microsoft.com/office/word/2010/wordprocessingInk" xmlns:wne="http://schemas.microsoft.com/office/word/2006/wordml" xmlns:wps="http://schemas.microsoft.com/office/word/2010/wordprocessingShape" mc:Ignorable="w14 w15 w16se w16cid w16 w16cex wp14">
-  <w16cex:commentExtensible w16cex:durableId="239DC70D" w16cex:dateUtc="2021-01-04T21:55:00Z"/>
-  <w16cex:commentExtensible w16cex:durableId="239DC64E" w16cex:dateUtc="2021-01-04T21:52:00Z"/>
-  <w16cex:commentExtensible w16cex:durableId="239DD377" w16cex:dateUtc="2021-01-04T22:48:00Z"/>
-  <w16cex:commentExtensible w16cex:durableId="239DCC63" w16cex:dateUtc="2021-01-04T22:18:00Z"/>
-  <w16cex:commentExtensible w16cex:durableId="239DD2D9" w16cex:dateUtc="2021-01-04T22:46:00Z"/>
-  <w16cex:commentExtensible w16cex:durableId="238DFC39" w16cex:dateUtc="2020-12-23T22:26:00Z"/>
-  <w16cex:commentExtensible w16cex:durableId="238DF926" w16cex:dateUtc="2020-12-23T22:13:00Z"/>
-  <w16cex:commentExtensible w16cex:durableId="239DD52E" w16cex:dateUtc="2021-01-04T22:55:00Z"/>
-</w16cex:commentsExtensible>
-</file>
-
-<file path=word/commentsIds.xml><?xml version="1.0" encoding="utf-8"?>
-<w16cid:commentsIds xmlns:wpc="http://schemas.microsoft.com/office/word/2010/wordprocessingCanvas" xmlns:cx="http://schemas.microsoft.com/office/drawing/2014/chartex" xmlns:cx1="http://schemas.microsoft.com/office/drawing/2015/9/8/chartex" xmlns:cx2="http://schemas.microsoft.com/office/drawing/2015/10/21/chartex" xmlns:cx3="http://schemas.microsoft.com/office/drawing/2016/5/9/chartex" xmlns:cx4="http://schemas.microsoft.com/office/drawing/2016/5/10/chartex" xmlns:cx5="http://schemas.microsoft.com/office/drawing/2016/5/11/chartex" xmlns:cx6="http://schemas.microsoft.com/office/drawing/2016/5/12/chartex" xmlns:cx7="http://schemas.microsoft.com/office/drawing/2016/5/13/chartex" xmlns:cx8="http://schemas.microsoft.com/office/drawing/2016/5/14/chartex" xmlns:mc="http://schemas.openxmlformats.org/markup-compatibility/2006" xmlns:aink="http://schemas.microsoft.com/office/drawing/2016/ink" xmlns:am3d="http://schemas.microsoft.com/office/drawing/2017/model3d" xmlns:o="urn:schemas-microsoft-com:office:office" xmlns:r="http://schemas.openxmlformats.org/officeDocument/2006/relationships" xmlns:m="http://schemas.openxmlformats.org/officeDocument/2006/math" xmlns:v="urn:schemas-microsoft-com:vml" xmlns:wp14="http://schemas.microsoft.com/office/word/2010/wordprocessingDrawing" xmlns:wp="http://schemas.openxmlformats.org/drawingml/2006/wordprocessingDrawing" xmlns:w10="urn:schemas-microsoft-com:office:word" xmlns:w="http://schemas.openxmlformats.org/wordprocessingml/2006/main" xmlns:w14="http://schemas.microsoft.com/office/word/2010/wordml" xmlns:w15="http://schemas.microsoft.com/office/word/2012/wordml" xmlns:w16cex="http://schemas.microsoft.com/office/word/2018/wordml/cex" xmlns:w16cid="http://schemas.microsoft.com/office/word/2016/wordml/cid" xmlns:w16="http://schemas.microsoft.com/office/word/2018/wordml" xmlns:w16se="http://schemas.microsoft.com/office/word/2015/wordml/symex" xmlns:wpg="http://schemas.microsoft.com/office/word/2010/wordprocessingGroup" xmlns:wpi="http://schemas.microsoft.com/office/word/2010/wordprocessingInk" xmlns:wne="http://schemas.microsoft.com/office/word/2006/wordml" xmlns:wps="http://schemas.microsoft.com/office/word/2010/wordprocessingShape" mc:Ignorable="w14 w15 w16se w16cid w16 w16cex wp14">
-  <w16cid:commentId w16cid:paraId="3D860242" w16cid:durableId="239DC70D"/>
-  <w16cid:commentId w16cid:paraId="20C0DD87" w16cid:durableId="239DC64E"/>
-  <w16cid:commentId w16cid:paraId="52747F77" w16cid:durableId="239DD377"/>
-  <w16cid:commentId w16cid:paraId="4A0CE17D" w16cid:durableId="239DCC63"/>
-  <w16cid:commentId w16cid:paraId="453242DC" w16cid:durableId="239DD2D9"/>
-  <w16cid:commentId w16cid:paraId="3CAB44DE" w16cid:durableId="238DFC39"/>
-  <w16cid:commentId w16cid:paraId="50977490" w16cid:durableId="238DF926"/>
-  <w16cid:commentId w16cid:paraId="4F42A450" w16cid:durableId="239DD52E"/>
-</w16cid:commentsIds>
 </file>
 
 <file path=word/endnotes.xml><?xml version="1.0" encoding="utf-8"?>
@@ -9494,14 +9566,6 @@
     <w:abstractNumId w:val="2"/>
   </w:num>
 </w:numbering>
-</file>
-
-<file path=word/people.xml><?xml version="1.0" encoding="utf-8"?>
-<w15:people xmlns:wpc="http://schemas.microsoft.com/office/word/2010/wordprocessingCanvas" xmlns:cx="http://schemas.microsoft.com/office/drawing/2014/chartex" xmlns:cx1="http://schemas.microsoft.com/office/drawing/2015/9/8/chartex" xmlns:cx2="http://schemas.microsoft.com/office/drawing/2015/10/21/chartex" xmlns:cx3="http://schemas.microsoft.com/office/drawing/2016/5/9/chartex" xmlns:cx4="http://schemas.microsoft.com/office/drawing/2016/5/10/chartex" xmlns:cx5="http://schemas.microsoft.com/office/drawing/2016/5/11/chartex" xmlns:cx6="http://schemas.microsoft.com/office/drawing/2016/5/12/chartex" xmlns:cx7="http://schemas.microsoft.com/office/drawing/2016/5/13/chartex" xmlns:cx8="http://schemas.microsoft.com/office/drawing/2016/5/14/chartex" xmlns:mc="http://schemas.openxmlformats.org/markup-compatibility/2006" xmlns:aink="http://schemas.microsoft.com/office/drawing/2016/ink" xmlns:am3d="http://schemas.microsoft.com/office/drawing/2017/model3d" xmlns:o="urn:schemas-microsoft-com:office:office" xmlns:r="http://schemas.openxmlformats.org/officeDocument/2006/relationships" xmlns:m="http://schemas.openxmlformats.org/officeDocument/2006/math" xmlns:v="urn:schemas-microsoft-com:vml" xmlns:wp14="http://schemas.microsoft.com/office/word/2010/wordprocessingDrawing" xmlns:wp="http://schemas.openxmlformats.org/drawingml/2006/wordprocessingDrawing" xmlns:w10="urn:schemas-microsoft-com:office:word" xmlns:w="http://schemas.openxmlformats.org/wordprocessingml/2006/main" xmlns:w14="http://schemas.microsoft.com/office/word/2010/wordml" xmlns:w15="http://schemas.microsoft.com/office/word/2012/wordml" xmlns:w16cex="http://schemas.microsoft.com/office/word/2018/wordml/cex" xmlns:w16cid="http://schemas.microsoft.com/office/word/2016/wordml/cid" xmlns:w16="http://schemas.microsoft.com/office/word/2018/wordml" xmlns:w16se="http://schemas.microsoft.com/office/word/2015/wordml/symex" xmlns:wpg="http://schemas.microsoft.com/office/word/2010/wordprocessingGroup" xmlns:wpi="http://schemas.microsoft.com/office/word/2010/wordprocessingInk" xmlns:wne="http://schemas.microsoft.com/office/word/2006/wordml" xmlns:wps="http://schemas.microsoft.com/office/word/2010/wordprocessingShape" mc:Ignorable="w14 w15 w16se w16cid w16 w16cex wp14">
-  <w15:person w15:author="Seth  Schimmel">
-    <w15:presenceInfo w15:providerId="AD" w15:userId="S::sschimmel@gradcenter.cuny.edu::45786a2e-ccbb-417b-8a27-bc0a7f9e8940"/>
-  </w15:person>
-</w15:people>
 </file>
 
 <file path=word/styles.xml><?xml version="1.0" encoding="utf-8"?>

</xml_diff>